<commit_message>
restart button has partial functionality but first question after restart needs to start at 1 (right now it starts at question 5
</commit_message>
<xml_diff>
--- a/Q&A and feedback.docx
+++ b/Q&A and feedback.docx
@@ -37,12 +37,37 @@
           <w:lang w:val="es-ES"/>
         </w:rPr>
       </w:pPr>
-      <w:r>
-        <w:rPr>
-          <w:rFonts w:ascii="Calibri" w:eastAsia="Times New Roman" w:hAnsi="Calibri" w:cs="Calibri"/>
-          <w:lang w:val="es-ES"/>
-        </w:rPr>
-        <w:t>How are you (informal)?</w:t>
+      <w:proofErr w:type="spellStart"/>
+      <w:r>
+        <w:rPr>
+          <w:rFonts w:ascii="Calibri" w:eastAsia="Times New Roman" w:hAnsi="Calibri" w:cs="Calibri"/>
+          <w:lang w:val="es-ES"/>
+        </w:rPr>
+        <w:t>How</w:t>
+      </w:r>
+      <w:proofErr w:type="spellEnd"/>
+      <w:r>
+        <w:rPr>
+          <w:rFonts w:ascii="Calibri" w:eastAsia="Times New Roman" w:hAnsi="Calibri" w:cs="Calibri"/>
+          <w:lang w:val="es-ES"/>
+        </w:rPr>
+        <w:t xml:space="preserve"> are </w:t>
+      </w:r>
+      <w:proofErr w:type="spellStart"/>
+      <w:r>
+        <w:rPr>
+          <w:rFonts w:ascii="Calibri" w:eastAsia="Times New Roman" w:hAnsi="Calibri" w:cs="Calibri"/>
+          <w:lang w:val="es-ES"/>
+        </w:rPr>
+        <w:t>you</w:t>
+      </w:r>
+      <w:proofErr w:type="spellEnd"/>
+      <w:r>
+        <w:rPr>
+          <w:rFonts w:ascii="Calibri" w:eastAsia="Times New Roman" w:hAnsi="Calibri" w:cs="Calibri"/>
+          <w:lang w:val="es-ES"/>
+        </w:rPr>
+        <w:t xml:space="preserve"> (informal)?</w:t>
       </w:r>
     </w:p>
     <w:p>
@@ -157,56 +182,375 @@
     </w:p>
     <w:p>
       <w:pPr>
-        <w:spacing w:after="0" w:line="240" w:lineRule="auto"/>
-        <w:textAlignment w:val="center"/>
-        <w:rPr>
-          <w:rFonts w:ascii="Calibri" w:eastAsia="Times New Roman" w:hAnsi="Calibri" w:cs="Calibri"/>
-          <w:lang w:val="es-ES"/>
-        </w:rPr>
-      </w:pPr>
-    </w:p>
-    <w:p>
-      <w:pPr>
-        <w:spacing w:after="0" w:line="240" w:lineRule="auto"/>
-        <w:textAlignment w:val="center"/>
-        <w:rPr>
-          <w:rFonts w:ascii="Calibri" w:eastAsia="Times New Roman" w:hAnsi="Calibri" w:cs="Calibri"/>
-          <w:lang w:val="es-ES"/>
-        </w:rPr>
-      </w:pPr>
-      <w:r>
-        <w:rPr>
-          <w:rFonts w:ascii="Calibri" w:eastAsia="Times New Roman" w:hAnsi="Calibri" w:cs="Calibri"/>
-          <w:lang w:val="es-ES"/>
-        </w:rPr>
-        <w:t>“Great! &lt;i&gt;¿Cómo estás?&lt;i&gt; is correct; &lt;i&gt;estar&lt;i&gt; is the correct verb. Note that &lt;i&gt;esta&lt;i&gt; without an accent means `this`.”</w:t>
-      </w:r>
-    </w:p>
-    <w:p>
-      <w:pPr>
-        <w:spacing w:after="0" w:line="240" w:lineRule="auto"/>
-        <w:textAlignment w:val="center"/>
-        <w:rPr>
-          <w:rFonts w:ascii="Calibri" w:eastAsia="Times New Roman" w:hAnsi="Calibri" w:cs="Calibri"/>
-          <w:lang w:val="es-ES"/>
-        </w:rPr>
-      </w:pPr>
-    </w:p>
-    <w:p>
-      <w:pPr>
-        <w:spacing w:after="0" w:line="240" w:lineRule="auto"/>
-        <w:textAlignment w:val="center"/>
-        <w:rPr>
-          <w:rFonts w:ascii="Calibri" w:eastAsia="Times New Roman" w:hAnsi="Calibri" w:cs="Calibri"/>
-          <w:lang w:val="es-ES"/>
-        </w:rPr>
-      </w:pPr>
-      <w:r>
-        <w:rPr>
-          <w:rFonts w:ascii="Calibri" w:eastAsia="Times New Roman" w:hAnsi="Calibri" w:cs="Calibri"/>
-          <w:lang w:val="es-ES"/>
-        </w:rPr>
-        <w:t>“Oops! &lt;i&gt;¿Cómo estás?&lt;i&gt; is the correct answer.”</w:t>
+        <w:numPr>
+          <w:ilvl w:val="1"/>
+          <w:numId w:val="1"/>
+        </w:numPr>
+        <w:spacing w:after="0" w:line="240" w:lineRule="auto"/>
+        <w:ind w:left="1080"/>
+        <w:textAlignment w:val="center"/>
+        <w:rPr>
+          <w:rFonts w:ascii="Calibri" w:eastAsia="Times New Roman" w:hAnsi="Calibri" w:cs="Calibri"/>
+          <w:lang w:val="es-ES"/>
+        </w:rPr>
+      </w:pPr>
+    </w:p>
+    <w:p>
+      <w:pPr>
+        <w:spacing w:after="0" w:line="240" w:lineRule="auto"/>
+        <w:textAlignment w:val="center"/>
+        <w:rPr>
+          <w:rFonts w:ascii="Calibri" w:eastAsia="Times New Roman" w:hAnsi="Calibri" w:cs="Calibri"/>
+          <w:lang w:val="es-ES"/>
+        </w:rPr>
+      </w:pPr>
+    </w:p>
+    <w:p>
+      <w:pPr>
+        <w:spacing w:after="0" w:line="240" w:lineRule="auto"/>
+        <w:textAlignment w:val="center"/>
+        <w:rPr>
+          <w:rFonts w:ascii="Calibri" w:eastAsia="Times New Roman" w:hAnsi="Calibri" w:cs="Calibri"/>
+          <w:lang w:val="es-ES"/>
+        </w:rPr>
+      </w:pPr>
+      <w:r>
+        <w:rPr>
+          <w:rFonts w:ascii="Calibri" w:eastAsia="Times New Roman" w:hAnsi="Calibri" w:cs="Calibri"/>
+          <w:lang w:val="es-ES"/>
+        </w:rPr>
+        <w:t>“Great! &lt;i</w:t>
+      </w:r>
+      <w:proofErr w:type="gramStart"/>
+      <w:r>
+        <w:rPr>
+          <w:rFonts w:ascii="Calibri" w:eastAsia="Times New Roman" w:hAnsi="Calibri" w:cs="Calibri"/>
+          <w:lang w:val="es-ES"/>
+        </w:rPr>
+        <w:t>&gt;¿</w:t>
+      </w:r>
+      <w:proofErr w:type="gramEnd"/>
+      <w:r>
+        <w:rPr>
+          <w:rFonts w:ascii="Calibri" w:eastAsia="Times New Roman" w:hAnsi="Calibri" w:cs="Calibri"/>
+          <w:lang w:val="es-ES"/>
+        </w:rPr>
+        <w:t xml:space="preserve">Cómo estás?&lt;i&gt; </w:t>
+      </w:r>
+      <w:proofErr w:type="spellStart"/>
+      <w:r>
+        <w:rPr>
+          <w:rFonts w:ascii="Calibri" w:eastAsia="Times New Roman" w:hAnsi="Calibri" w:cs="Calibri"/>
+          <w:lang w:val="es-ES"/>
+        </w:rPr>
+        <w:t>is</w:t>
+      </w:r>
+      <w:proofErr w:type="spellEnd"/>
+      <w:r>
+        <w:rPr>
+          <w:rFonts w:ascii="Calibri" w:eastAsia="Times New Roman" w:hAnsi="Calibri" w:cs="Calibri"/>
+          <w:lang w:val="es-ES"/>
+        </w:rPr>
+        <w:t xml:space="preserve"> </w:t>
+      </w:r>
+      <w:proofErr w:type="spellStart"/>
+      <w:r>
+        <w:rPr>
+          <w:rFonts w:ascii="Calibri" w:eastAsia="Times New Roman" w:hAnsi="Calibri" w:cs="Calibri"/>
+          <w:lang w:val="es-ES"/>
+        </w:rPr>
+        <w:t>correct</w:t>
+      </w:r>
+      <w:proofErr w:type="spellEnd"/>
+      <w:r>
+        <w:rPr>
+          <w:rFonts w:ascii="Calibri" w:eastAsia="Times New Roman" w:hAnsi="Calibri" w:cs="Calibri"/>
+          <w:lang w:val="es-ES"/>
+        </w:rPr>
+        <w:t xml:space="preserve">; &lt;i&gt;estar&lt;i&gt; </w:t>
+      </w:r>
+      <w:proofErr w:type="spellStart"/>
+      <w:r>
+        <w:rPr>
+          <w:rFonts w:ascii="Calibri" w:eastAsia="Times New Roman" w:hAnsi="Calibri" w:cs="Calibri"/>
+          <w:lang w:val="es-ES"/>
+        </w:rPr>
+        <w:t>is</w:t>
+      </w:r>
+      <w:proofErr w:type="spellEnd"/>
+      <w:r>
+        <w:rPr>
+          <w:rFonts w:ascii="Calibri" w:eastAsia="Times New Roman" w:hAnsi="Calibri" w:cs="Calibri"/>
+          <w:lang w:val="es-ES"/>
+        </w:rPr>
+        <w:t xml:space="preserve"> </w:t>
+      </w:r>
+      <w:proofErr w:type="spellStart"/>
+      <w:r>
+        <w:rPr>
+          <w:rFonts w:ascii="Calibri" w:eastAsia="Times New Roman" w:hAnsi="Calibri" w:cs="Calibri"/>
+          <w:lang w:val="es-ES"/>
+        </w:rPr>
+        <w:t>the</w:t>
+      </w:r>
+      <w:proofErr w:type="spellEnd"/>
+      <w:r>
+        <w:rPr>
+          <w:rFonts w:ascii="Calibri" w:eastAsia="Times New Roman" w:hAnsi="Calibri" w:cs="Calibri"/>
+          <w:lang w:val="es-ES"/>
+        </w:rPr>
+        <w:t xml:space="preserve"> </w:t>
+      </w:r>
+      <w:proofErr w:type="spellStart"/>
+      <w:r>
+        <w:rPr>
+          <w:rFonts w:ascii="Calibri" w:eastAsia="Times New Roman" w:hAnsi="Calibri" w:cs="Calibri"/>
+          <w:lang w:val="es-ES"/>
+        </w:rPr>
+        <w:t>correct</w:t>
+      </w:r>
+      <w:proofErr w:type="spellEnd"/>
+      <w:r>
+        <w:rPr>
+          <w:rFonts w:ascii="Calibri" w:eastAsia="Times New Roman" w:hAnsi="Calibri" w:cs="Calibri"/>
+          <w:lang w:val="es-ES"/>
+        </w:rPr>
+        <w:t xml:space="preserve"> </w:t>
+      </w:r>
+      <w:proofErr w:type="spellStart"/>
+      <w:r>
+        <w:rPr>
+          <w:rFonts w:ascii="Calibri" w:eastAsia="Times New Roman" w:hAnsi="Calibri" w:cs="Calibri"/>
+          <w:lang w:val="es-ES"/>
+        </w:rPr>
+        <w:t>verb</w:t>
+      </w:r>
+      <w:proofErr w:type="spellEnd"/>
+      <w:r>
+        <w:rPr>
+          <w:rFonts w:ascii="Calibri" w:eastAsia="Times New Roman" w:hAnsi="Calibri" w:cs="Calibri"/>
+          <w:lang w:val="es-ES"/>
+        </w:rPr>
+        <w:t xml:space="preserve">. Note </w:t>
+      </w:r>
+      <w:proofErr w:type="spellStart"/>
+      <w:r>
+        <w:rPr>
+          <w:rFonts w:ascii="Calibri" w:eastAsia="Times New Roman" w:hAnsi="Calibri" w:cs="Calibri"/>
+          <w:lang w:val="es-ES"/>
+        </w:rPr>
+        <w:t>that</w:t>
+      </w:r>
+      <w:proofErr w:type="spellEnd"/>
+      <w:r>
+        <w:rPr>
+          <w:rFonts w:ascii="Calibri" w:eastAsia="Times New Roman" w:hAnsi="Calibri" w:cs="Calibri"/>
+          <w:lang w:val="es-ES"/>
+        </w:rPr>
+        <w:t xml:space="preserve"> &lt;i&gt;esta&lt;i&gt; </w:t>
+      </w:r>
+      <w:proofErr w:type="spellStart"/>
+      <w:r>
+        <w:rPr>
+          <w:rFonts w:ascii="Calibri" w:eastAsia="Times New Roman" w:hAnsi="Calibri" w:cs="Calibri"/>
+          <w:lang w:val="es-ES"/>
+        </w:rPr>
+        <w:t>without</w:t>
+      </w:r>
+      <w:proofErr w:type="spellEnd"/>
+      <w:r>
+        <w:rPr>
+          <w:rFonts w:ascii="Calibri" w:eastAsia="Times New Roman" w:hAnsi="Calibri" w:cs="Calibri"/>
+          <w:lang w:val="es-ES"/>
+        </w:rPr>
+        <w:t xml:space="preserve"> </w:t>
+      </w:r>
+      <w:proofErr w:type="spellStart"/>
+      <w:r>
+        <w:rPr>
+          <w:rFonts w:ascii="Calibri" w:eastAsia="Times New Roman" w:hAnsi="Calibri" w:cs="Calibri"/>
+          <w:lang w:val="es-ES"/>
+        </w:rPr>
+        <w:t>an</w:t>
+      </w:r>
+      <w:proofErr w:type="spellEnd"/>
+      <w:r>
+        <w:rPr>
+          <w:rFonts w:ascii="Calibri" w:eastAsia="Times New Roman" w:hAnsi="Calibri" w:cs="Calibri"/>
+          <w:lang w:val="es-ES"/>
+        </w:rPr>
+        <w:t xml:space="preserve"> </w:t>
+      </w:r>
+      <w:proofErr w:type="spellStart"/>
+      <w:r>
+        <w:rPr>
+          <w:rFonts w:ascii="Calibri" w:eastAsia="Times New Roman" w:hAnsi="Calibri" w:cs="Calibri"/>
+          <w:lang w:val="es-ES"/>
+        </w:rPr>
+        <w:t>accent</w:t>
+      </w:r>
+      <w:proofErr w:type="spellEnd"/>
+      <w:r>
+        <w:rPr>
+          <w:rFonts w:ascii="Calibri" w:eastAsia="Times New Roman" w:hAnsi="Calibri" w:cs="Calibri"/>
+          <w:lang w:val="es-ES"/>
+        </w:rPr>
+        <w:t xml:space="preserve"> </w:t>
+      </w:r>
+      <w:proofErr w:type="spellStart"/>
+      <w:r>
+        <w:rPr>
+          <w:rFonts w:ascii="Calibri" w:eastAsia="Times New Roman" w:hAnsi="Calibri" w:cs="Calibri"/>
+          <w:lang w:val="es-ES"/>
+        </w:rPr>
+        <w:t>means</w:t>
+      </w:r>
+      <w:proofErr w:type="spellEnd"/>
+      <w:r>
+        <w:rPr>
+          <w:rFonts w:ascii="Calibri" w:eastAsia="Times New Roman" w:hAnsi="Calibri" w:cs="Calibri"/>
+          <w:lang w:val="es-ES"/>
+        </w:rPr>
+        <w:t xml:space="preserve"> `</w:t>
+      </w:r>
+      <w:proofErr w:type="spellStart"/>
+      <w:r>
+        <w:rPr>
+          <w:rFonts w:ascii="Calibri" w:eastAsia="Times New Roman" w:hAnsi="Calibri" w:cs="Calibri"/>
+          <w:lang w:val="es-ES"/>
+        </w:rPr>
+        <w:t>this</w:t>
+      </w:r>
+      <w:proofErr w:type="spellEnd"/>
+      <w:r>
+        <w:rPr>
+          <w:rFonts w:ascii="Calibri" w:eastAsia="Times New Roman" w:hAnsi="Calibri" w:cs="Calibri"/>
+          <w:lang w:val="es-ES"/>
+        </w:rPr>
+        <w:t>`.”</w:t>
+      </w:r>
+    </w:p>
+    <w:p>
+      <w:pPr>
+        <w:spacing w:after="0" w:line="240" w:lineRule="auto"/>
+        <w:textAlignment w:val="center"/>
+        <w:rPr>
+          <w:rFonts w:ascii="Calibri" w:eastAsia="Times New Roman" w:hAnsi="Calibri" w:cs="Calibri"/>
+          <w:lang w:val="es-ES"/>
+        </w:rPr>
+      </w:pPr>
+    </w:p>
+    <w:p>
+      <w:pPr>
+        <w:spacing w:after="0" w:line="240" w:lineRule="auto"/>
+        <w:textAlignment w:val="center"/>
+        <w:rPr>
+          <w:rFonts w:ascii="Calibri" w:eastAsia="Times New Roman" w:hAnsi="Calibri" w:cs="Calibri"/>
+          <w:lang w:val="es-ES"/>
+        </w:rPr>
+      </w:pPr>
+      <w:r>
+        <w:rPr>
+          <w:rFonts w:ascii="Calibri" w:eastAsia="Times New Roman" w:hAnsi="Calibri" w:cs="Calibri"/>
+          <w:lang w:val="es-ES"/>
+        </w:rPr>
+        <w:t>“</w:t>
+      </w:r>
+      <w:proofErr w:type="spellStart"/>
+      <w:r>
+        <w:rPr>
+          <w:rFonts w:ascii="Calibri" w:eastAsia="Times New Roman" w:hAnsi="Calibri" w:cs="Calibri"/>
+          <w:lang w:val="es-ES"/>
+        </w:rPr>
+        <w:t>Oops</w:t>
+      </w:r>
+      <w:proofErr w:type="spellEnd"/>
+      <w:r>
+        <w:rPr>
+          <w:rFonts w:ascii="Calibri" w:eastAsia="Times New Roman" w:hAnsi="Calibri" w:cs="Calibri"/>
+          <w:lang w:val="es-ES"/>
+        </w:rPr>
+        <w:t>! &lt;i</w:t>
+      </w:r>
+      <w:proofErr w:type="gramStart"/>
+      <w:r>
+        <w:rPr>
+          <w:rFonts w:ascii="Calibri" w:eastAsia="Times New Roman" w:hAnsi="Calibri" w:cs="Calibri"/>
+          <w:lang w:val="es-ES"/>
+        </w:rPr>
+        <w:t>&gt;¿</w:t>
+      </w:r>
+      <w:proofErr w:type="gramEnd"/>
+      <w:r>
+        <w:rPr>
+          <w:rFonts w:ascii="Calibri" w:eastAsia="Times New Roman" w:hAnsi="Calibri" w:cs="Calibri"/>
+          <w:lang w:val="es-ES"/>
+        </w:rPr>
+        <w:t xml:space="preserve">Cómo estás?&lt;i&gt; </w:t>
+      </w:r>
+      <w:proofErr w:type="spellStart"/>
+      <w:r>
+        <w:rPr>
+          <w:rFonts w:ascii="Calibri" w:eastAsia="Times New Roman" w:hAnsi="Calibri" w:cs="Calibri"/>
+          <w:lang w:val="es-ES"/>
+        </w:rPr>
+        <w:t>is</w:t>
+      </w:r>
+      <w:proofErr w:type="spellEnd"/>
+      <w:r>
+        <w:rPr>
+          <w:rFonts w:ascii="Calibri" w:eastAsia="Times New Roman" w:hAnsi="Calibri" w:cs="Calibri"/>
+          <w:lang w:val="es-ES"/>
+        </w:rPr>
+        <w:t xml:space="preserve"> </w:t>
+      </w:r>
+      <w:proofErr w:type="spellStart"/>
+      <w:r>
+        <w:rPr>
+          <w:rFonts w:ascii="Calibri" w:eastAsia="Times New Roman" w:hAnsi="Calibri" w:cs="Calibri"/>
+          <w:lang w:val="es-ES"/>
+        </w:rPr>
+        <w:t>the</w:t>
+      </w:r>
+      <w:proofErr w:type="spellEnd"/>
+      <w:r>
+        <w:rPr>
+          <w:rFonts w:ascii="Calibri" w:eastAsia="Times New Roman" w:hAnsi="Calibri" w:cs="Calibri"/>
+          <w:lang w:val="es-ES"/>
+        </w:rPr>
+        <w:t xml:space="preserve"> </w:t>
+      </w:r>
+      <w:proofErr w:type="spellStart"/>
+      <w:r>
+        <w:rPr>
+          <w:rFonts w:ascii="Calibri" w:eastAsia="Times New Roman" w:hAnsi="Calibri" w:cs="Calibri"/>
+          <w:lang w:val="es-ES"/>
+        </w:rPr>
+        <w:t>correct</w:t>
+      </w:r>
+      <w:proofErr w:type="spellEnd"/>
+      <w:r>
+        <w:rPr>
+          <w:rFonts w:ascii="Calibri" w:eastAsia="Times New Roman" w:hAnsi="Calibri" w:cs="Calibri"/>
+          <w:lang w:val="es-ES"/>
+        </w:rPr>
+        <w:t xml:space="preserve"> </w:t>
+      </w:r>
+      <w:proofErr w:type="spellStart"/>
+      <w:r>
+        <w:rPr>
+          <w:rFonts w:ascii="Calibri" w:eastAsia="Times New Roman" w:hAnsi="Calibri" w:cs="Calibri"/>
+          <w:lang w:val="es-ES"/>
+        </w:rPr>
+        <w:t>answer</w:t>
+      </w:r>
+      <w:proofErr w:type="spellEnd"/>
+      <w:r>
+        <w:rPr>
+          <w:rFonts w:ascii="Calibri" w:eastAsia="Times New Roman" w:hAnsi="Calibri" w:cs="Calibri"/>
+          <w:lang w:val="es-ES"/>
+        </w:rPr>
+        <w:t>.”</w:t>
       </w:r>
     </w:p>
     <w:p>
@@ -250,12 +594,53 @@
           <w:lang w:val="es-ES"/>
         </w:rPr>
       </w:pPr>
-      <w:r>
-        <w:rPr>
-          <w:rFonts w:ascii="Calibri" w:eastAsia="Times New Roman" w:hAnsi="Calibri" w:cs="Calibri"/>
-          <w:lang w:val="es-ES"/>
-        </w:rPr>
-        <w:t>What are you doing (formal)?</w:t>
+      <w:proofErr w:type="spellStart"/>
+      <w:r>
+        <w:rPr>
+          <w:rFonts w:ascii="Calibri" w:eastAsia="Times New Roman" w:hAnsi="Calibri" w:cs="Calibri"/>
+          <w:lang w:val="es-ES"/>
+        </w:rPr>
+        <w:t>What</w:t>
+      </w:r>
+      <w:proofErr w:type="spellEnd"/>
+      <w:r>
+        <w:rPr>
+          <w:rFonts w:ascii="Calibri" w:eastAsia="Times New Roman" w:hAnsi="Calibri" w:cs="Calibri"/>
+          <w:lang w:val="es-ES"/>
+        </w:rPr>
+        <w:t xml:space="preserve"> are </w:t>
+      </w:r>
+      <w:proofErr w:type="spellStart"/>
+      <w:r>
+        <w:rPr>
+          <w:rFonts w:ascii="Calibri" w:eastAsia="Times New Roman" w:hAnsi="Calibri" w:cs="Calibri"/>
+          <w:lang w:val="es-ES"/>
+        </w:rPr>
+        <w:t>you</w:t>
+      </w:r>
+      <w:proofErr w:type="spellEnd"/>
+      <w:r>
+        <w:rPr>
+          <w:rFonts w:ascii="Calibri" w:eastAsia="Times New Roman" w:hAnsi="Calibri" w:cs="Calibri"/>
+          <w:lang w:val="es-ES"/>
+        </w:rPr>
+        <w:t xml:space="preserve"> </w:t>
+      </w:r>
+      <w:proofErr w:type="spellStart"/>
+      <w:r>
+        <w:rPr>
+          <w:rFonts w:ascii="Calibri" w:eastAsia="Times New Roman" w:hAnsi="Calibri" w:cs="Calibri"/>
+          <w:lang w:val="es-ES"/>
+        </w:rPr>
+        <w:t>doing</w:t>
+      </w:r>
+      <w:proofErr w:type="spellEnd"/>
+      <w:r>
+        <w:rPr>
+          <w:rFonts w:ascii="Calibri" w:eastAsia="Times New Roman" w:hAnsi="Calibri" w:cs="Calibri"/>
+          <w:lang w:val="es-ES"/>
+        </w:rPr>
+        <w:t xml:space="preserve"> (formal)?</w:t>
       </w:r>
     </w:p>
     <w:p>
@@ -371,34 +756,274 @@
           <w:rFonts w:ascii="Calibri" w:eastAsia="Times New Roman" w:hAnsi="Calibri" w:cs="Calibri"/>
           <w:lang w:val="es-ES"/>
         </w:rPr>
-        <w:t>“Great! &lt;i&gt;¿Qué estás haciendo?&lt;i&gt; is the correct answer. You can also say, &lt;i&gt;¿Qué haces?&lt;i&gt;.”</w:t>
-      </w:r>
-    </w:p>
-    <w:p>
-      <w:pPr>
-        <w:spacing w:after="0" w:line="240" w:lineRule="auto"/>
-        <w:textAlignment w:val="center"/>
-        <w:rPr>
-          <w:rFonts w:ascii="Calibri" w:eastAsia="Times New Roman" w:hAnsi="Calibri" w:cs="Calibri"/>
-          <w:lang w:val="es-ES"/>
-        </w:rPr>
-      </w:pPr>
-    </w:p>
-    <w:p>
-      <w:pPr>
-        <w:spacing w:after="0" w:line="240" w:lineRule="auto"/>
-        <w:textAlignment w:val="center"/>
-        <w:rPr>
-          <w:rFonts w:ascii="Calibri" w:eastAsia="Times New Roman" w:hAnsi="Calibri" w:cs="Calibri"/>
-          <w:lang w:val="es-ES"/>
-        </w:rPr>
-      </w:pPr>
-      <w:r>
-        <w:rPr>
-          <w:rFonts w:ascii="Calibri" w:eastAsia="Times New Roman" w:hAnsi="Calibri" w:cs="Calibri"/>
-          <w:lang w:val="es-ES"/>
-        </w:rPr>
-        <w:t>“Oops! &lt;i&gt;¿Qué estás haciendo?&lt;i&gt; is the correct answer.”</w:t>
+        <w:t>“Great! &lt;i</w:t>
+      </w:r>
+      <w:proofErr w:type="gramStart"/>
+      <w:r>
+        <w:rPr>
+          <w:rFonts w:ascii="Calibri" w:eastAsia="Times New Roman" w:hAnsi="Calibri" w:cs="Calibri"/>
+          <w:lang w:val="es-ES"/>
+        </w:rPr>
+        <w:t>&gt;¿</w:t>
+      </w:r>
+      <w:proofErr w:type="gramEnd"/>
+      <w:r>
+        <w:rPr>
+          <w:rFonts w:ascii="Calibri" w:eastAsia="Times New Roman" w:hAnsi="Calibri" w:cs="Calibri"/>
+          <w:lang w:val="es-ES"/>
+        </w:rPr>
+        <w:t xml:space="preserve">Qué estás haciendo?&lt;i&gt; </w:t>
+      </w:r>
+      <w:proofErr w:type="spellStart"/>
+      <w:r>
+        <w:rPr>
+          <w:rFonts w:ascii="Calibri" w:eastAsia="Times New Roman" w:hAnsi="Calibri" w:cs="Calibri"/>
+          <w:lang w:val="es-ES"/>
+        </w:rPr>
+        <w:t>is</w:t>
+      </w:r>
+      <w:proofErr w:type="spellEnd"/>
+      <w:r>
+        <w:rPr>
+          <w:rFonts w:ascii="Calibri" w:eastAsia="Times New Roman" w:hAnsi="Calibri" w:cs="Calibri"/>
+          <w:lang w:val="es-ES"/>
+        </w:rPr>
+        <w:t xml:space="preserve"> </w:t>
+      </w:r>
+      <w:proofErr w:type="spellStart"/>
+      <w:r>
+        <w:rPr>
+          <w:rFonts w:ascii="Calibri" w:eastAsia="Times New Roman" w:hAnsi="Calibri" w:cs="Calibri"/>
+          <w:lang w:val="es-ES"/>
+        </w:rPr>
+        <w:t>the</w:t>
+      </w:r>
+      <w:proofErr w:type="spellEnd"/>
+      <w:r>
+        <w:rPr>
+          <w:rFonts w:ascii="Calibri" w:eastAsia="Times New Roman" w:hAnsi="Calibri" w:cs="Calibri"/>
+          <w:lang w:val="es-ES"/>
+        </w:rPr>
+        <w:t xml:space="preserve"> </w:t>
+      </w:r>
+      <w:proofErr w:type="spellStart"/>
+      <w:r>
+        <w:rPr>
+          <w:rFonts w:ascii="Calibri" w:eastAsia="Times New Roman" w:hAnsi="Calibri" w:cs="Calibri"/>
+          <w:lang w:val="es-ES"/>
+        </w:rPr>
+        <w:t>correct</w:t>
+      </w:r>
+      <w:proofErr w:type="spellEnd"/>
+      <w:r>
+        <w:rPr>
+          <w:rFonts w:ascii="Calibri" w:eastAsia="Times New Roman" w:hAnsi="Calibri" w:cs="Calibri"/>
+          <w:lang w:val="es-ES"/>
+        </w:rPr>
+        <w:t xml:space="preserve"> </w:t>
+      </w:r>
+      <w:proofErr w:type="spellStart"/>
+      <w:r>
+        <w:rPr>
+          <w:rFonts w:ascii="Calibri" w:eastAsia="Times New Roman" w:hAnsi="Calibri" w:cs="Calibri"/>
+          <w:lang w:val="es-ES"/>
+        </w:rPr>
+        <w:t>answer</w:t>
+      </w:r>
+      <w:proofErr w:type="spellEnd"/>
+      <w:r>
+        <w:rPr>
+          <w:rFonts w:ascii="Calibri" w:eastAsia="Times New Roman" w:hAnsi="Calibri" w:cs="Calibri"/>
+          <w:lang w:val="es-ES"/>
+        </w:rPr>
+        <w:t xml:space="preserve">. </w:t>
+      </w:r>
+      <w:proofErr w:type="spellStart"/>
+      <w:r>
+        <w:rPr>
+          <w:rFonts w:ascii="Calibri" w:eastAsia="Times New Roman" w:hAnsi="Calibri" w:cs="Calibri"/>
+          <w:lang w:val="es-ES"/>
+        </w:rPr>
+        <w:t>You</w:t>
+      </w:r>
+      <w:proofErr w:type="spellEnd"/>
+      <w:r>
+        <w:rPr>
+          <w:rFonts w:ascii="Calibri" w:eastAsia="Times New Roman" w:hAnsi="Calibri" w:cs="Calibri"/>
+          <w:lang w:val="es-ES"/>
+        </w:rPr>
+        <w:t xml:space="preserve"> can </w:t>
+      </w:r>
+      <w:proofErr w:type="spellStart"/>
+      <w:r>
+        <w:rPr>
+          <w:rFonts w:ascii="Calibri" w:eastAsia="Times New Roman" w:hAnsi="Calibri" w:cs="Calibri"/>
+          <w:lang w:val="es-ES"/>
+        </w:rPr>
+        <w:t>also</w:t>
+      </w:r>
+      <w:proofErr w:type="spellEnd"/>
+      <w:r>
+        <w:rPr>
+          <w:rFonts w:ascii="Calibri" w:eastAsia="Times New Roman" w:hAnsi="Calibri" w:cs="Calibri"/>
+          <w:lang w:val="es-ES"/>
+        </w:rPr>
+        <w:t xml:space="preserve"> </w:t>
+      </w:r>
+      <w:proofErr w:type="spellStart"/>
+      <w:r>
+        <w:rPr>
+          <w:rFonts w:ascii="Calibri" w:eastAsia="Times New Roman" w:hAnsi="Calibri" w:cs="Calibri"/>
+          <w:lang w:val="es-ES"/>
+        </w:rPr>
+        <w:t>say</w:t>
+      </w:r>
+      <w:proofErr w:type="spellEnd"/>
+      <w:r>
+        <w:rPr>
+          <w:rFonts w:ascii="Calibri" w:eastAsia="Times New Roman" w:hAnsi="Calibri" w:cs="Calibri"/>
+          <w:lang w:val="es-ES"/>
+        </w:rPr>
+        <w:t>, &lt;i</w:t>
+      </w:r>
+      <w:proofErr w:type="gramStart"/>
+      <w:r>
+        <w:rPr>
+          <w:rFonts w:ascii="Calibri" w:eastAsia="Times New Roman" w:hAnsi="Calibri" w:cs="Calibri"/>
+          <w:lang w:val="es-ES"/>
+        </w:rPr>
+        <w:t>&gt;¿</w:t>
+      </w:r>
+      <w:proofErr w:type="gramEnd"/>
+      <w:r>
+        <w:rPr>
+          <w:rFonts w:ascii="Calibri" w:eastAsia="Times New Roman" w:hAnsi="Calibri" w:cs="Calibri"/>
+          <w:lang w:val="es-ES"/>
+        </w:rPr>
+        <w:t>Qué haces?&lt;i&gt;.”</w:t>
+      </w:r>
+    </w:p>
+    <w:p>
+      <w:pPr>
+        <w:spacing w:after="0" w:line="240" w:lineRule="auto"/>
+        <w:textAlignment w:val="center"/>
+        <w:rPr>
+          <w:rFonts w:ascii="Calibri" w:eastAsia="Times New Roman" w:hAnsi="Calibri" w:cs="Calibri"/>
+          <w:lang w:val="es-ES"/>
+        </w:rPr>
+      </w:pPr>
+    </w:p>
+    <w:p>
+      <w:pPr>
+        <w:spacing w:after="0" w:line="240" w:lineRule="auto"/>
+        <w:textAlignment w:val="center"/>
+        <w:rPr>
+          <w:rFonts w:ascii="Calibri" w:eastAsia="Times New Roman" w:hAnsi="Calibri" w:cs="Calibri"/>
+          <w:lang w:val="es-ES"/>
+        </w:rPr>
+      </w:pPr>
+      <w:r>
+        <w:rPr>
+          <w:rFonts w:ascii="Calibri" w:eastAsia="Times New Roman" w:hAnsi="Calibri" w:cs="Calibri"/>
+          <w:lang w:val="es-ES"/>
+        </w:rPr>
+        <w:t>“</w:t>
+      </w:r>
+      <w:proofErr w:type="spellStart"/>
+      <w:r>
+        <w:rPr>
+          <w:rFonts w:ascii="Calibri" w:eastAsia="Times New Roman" w:hAnsi="Calibri" w:cs="Calibri"/>
+          <w:lang w:val="es-ES"/>
+        </w:rPr>
+        <w:t>Oops</w:t>
+      </w:r>
+      <w:proofErr w:type="spellEnd"/>
+      <w:r>
+        <w:rPr>
+          <w:rFonts w:ascii="Calibri" w:eastAsia="Times New Roman" w:hAnsi="Calibri" w:cs="Calibri"/>
+          <w:lang w:val="es-ES"/>
+        </w:rPr>
+        <w:t>! &lt;i</w:t>
+      </w:r>
+      <w:proofErr w:type="gramStart"/>
+      <w:r>
+        <w:rPr>
+          <w:rFonts w:ascii="Calibri" w:eastAsia="Times New Roman" w:hAnsi="Calibri" w:cs="Calibri"/>
+          <w:lang w:val="es-ES"/>
+        </w:rPr>
+        <w:t>&gt;¿</w:t>
+      </w:r>
+      <w:proofErr w:type="gramEnd"/>
+      <w:r>
+        <w:rPr>
+          <w:rFonts w:ascii="Calibri" w:eastAsia="Times New Roman" w:hAnsi="Calibri" w:cs="Calibri"/>
+          <w:lang w:val="es-ES"/>
+        </w:rPr>
+        <w:t xml:space="preserve">Qué estás haciendo?&lt;i&gt; </w:t>
+      </w:r>
+      <w:proofErr w:type="spellStart"/>
+      <w:r>
+        <w:rPr>
+          <w:rFonts w:ascii="Calibri" w:eastAsia="Times New Roman" w:hAnsi="Calibri" w:cs="Calibri"/>
+          <w:lang w:val="es-ES"/>
+        </w:rPr>
+        <w:t>is</w:t>
+      </w:r>
+      <w:proofErr w:type="spellEnd"/>
+      <w:r>
+        <w:rPr>
+          <w:rFonts w:ascii="Calibri" w:eastAsia="Times New Roman" w:hAnsi="Calibri" w:cs="Calibri"/>
+          <w:lang w:val="es-ES"/>
+        </w:rPr>
+        <w:t xml:space="preserve"> </w:t>
+      </w:r>
+      <w:proofErr w:type="spellStart"/>
+      <w:r>
+        <w:rPr>
+          <w:rFonts w:ascii="Calibri" w:eastAsia="Times New Roman" w:hAnsi="Calibri" w:cs="Calibri"/>
+          <w:lang w:val="es-ES"/>
+        </w:rPr>
+        <w:t>the</w:t>
+      </w:r>
+      <w:proofErr w:type="spellEnd"/>
+      <w:r>
+        <w:rPr>
+          <w:rFonts w:ascii="Calibri" w:eastAsia="Times New Roman" w:hAnsi="Calibri" w:cs="Calibri"/>
+          <w:lang w:val="es-ES"/>
+        </w:rPr>
+        <w:t xml:space="preserve"> </w:t>
+      </w:r>
+      <w:proofErr w:type="spellStart"/>
+      <w:r>
+        <w:rPr>
+          <w:rFonts w:ascii="Calibri" w:eastAsia="Times New Roman" w:hAnsi="Calibri" w:cs="Calibri"/>
+          <w:lang w:val="es-ES"/>
+        </w:rPr>
+        <w:t>correct</w:t>
+      </w:r>
+      <w:proofErr w:type="spellEnd"/>
+      <w:r>
+        <w:rPr>
+          <w:rFonts w:ascii="Calibri" w:eastAsia="Times New Roman" w:hAnsi="Calibri" w:cs="Calibri"/>
+          <w:lang w:val="es-ES"/>
+        </w:rPr>
+        <w:t xml:space="preserve"> </w:t>
+      </w:r>
+      <w:proofErr w:type="spellStart"/>
+      <w:r>
+        <w:rPr>
+          <w:rFonts w:ascii="Calibri" w:eastAsia="Times New Roman" w:hAnsi="Calibri" w:cs="Calibri"/>
+          <w:lang w:val="es-ES"/>
+        </w:rPr>
+        <w:t>answer</w:t>
+      </w:r>
+      <w:proofErr w:type="spellEnd"/>
+      <w:r>
+        <w:rPr>
+          <w:rFonts w:ascii="Calibri" w:eastAsia="Times New Roman" w:hAnsi="Calibri" w:cs="Calibri"/>
+          <w:lang w:val="es-ES"/>
+        </w:rPr>
+        <w:t>.”</w:t>
       </w:r>
     </w:p>
     <w:p>
@@ -442,12 +1067,53 @@
           <w:lang w:val="es-ES"/>
         </w:rPr>
       </w:pPr>
-      <w:r>
-        <w:rPr>
-          <w:rFonts w:ascii="Calibri" w:eastAsia="Times New Roman" w:hAnsi="Calibri" w:cs="Calibri"/>
-          <w:lang w:val="es-ES"/>
-        </w:rPr>
-        <w:t>What have you done (informal)?</w:t>
+      <w:proofErr w:type="spellStart"/>
+      <w:r>
+        <w:rPr>
+          <w:rFonts w:ascii="Calibri" w:eastAsia="Times New Roman" w:hAnsi="Calibri" w:cs="Calibri"/>
+          <w:lang w:val="es-ES"/>
+        </w:rPr>
+        <w:t>What</w:t>
+      </w:r>
+      <w:proofErr w:type="spellEnd"/>
+      <w:r>
+        <w:rPr>
+          <w:rFonts w:ascii="Calibri" w:eastAsia="Times New Roman" w:hAnsi="Calibri" w:cs="Calibri"/>
+          <w:lang w:val="es-ES"/>
+        </w:rPr>
+        <w:t xml:space="preserve"> </w:t>
+      </w:r>
+      <w:proofErr w:type="spellStart"/>
+      <w:r>
+        <w:rPr>
+          <w:rFonts w:ascii="Calibri" w:eastAsia="Times New Roman" w:hAnsi="Calibri" w:cs="Calibri"/>
+          <w:lang w:val="es-ES"/>
+        </w:rPr>
+        <w:t>have</w:t>
+      </w:r>
+      <w:proofErr w:type="spellEnd"/>
+      <w:r>
+        <w:rPr>
+          <w:rFonts w:ascii="Calibri" w:eastAsia="Times New Roman" w:hAnsi="Calibri" w:cs="Calibri"/>
+          <w:lang w:val="es-ES"/>
+        </w:rPr>
+        <w:t xml:space="preserve"> </w:t>
+      </w:r>
+      <w:proofErr w:type="spellStart"/>
+      <w:r>
+        <w:rPr>
+          <w:rFonts w:ascii="Calibri" w:eastAsia="Times New Roman" w:hAnsi="Calibri" w:cs="Calibri"/>
+          <w:lang w:val="es-ES"/>
+        </w:rPr>
+        <w:t>you</w:t>
+      </w:r>
+      <w:proofErr w:type="spellEnd"/>
+      <w:r>
+        <w:rPr>
+          <w:rFonts w:ascii="Calibri" w:eastAsia="Times New Roman" w:hAnsi="Calibri" w:cs="Calibri"/>
+          <w:lang w:val="es-ES"/>
+        </w:rPr>
+        <w:t xml:space="preserve"> done (informal)?</w:t>
       </w:r>
     </w:p>
     <w:p>
@@ -584,34 +1250,306 @@
           <w:rFonts w:ascii="Calibri" w:eastAsia="Times New Roman" w:hAnsi="Calibri" w:cs="Calibri"/>
           <w:lang w:val="es-ES"/>
         </w:rPr>
-        <w:t>“Great! &lt;i&gt;¿Qué has hecho?&lt;i&gt; is the correct answer. Note &lt;i&gt;hecho&lt;i&gt; is the past participle of the verb &lt;i&gt;hacer&lt;i&gt;.”</w:t>
-      </w:r>
-    </w:p>
-    <w:p>
-      <w:pPr>
-        <w:spacing w:after="0" w:line="240" w:lineRule="auto"/>
-        <w:textAlignment w:val="center"/>
-        <w:rPr>
-          <w:rFonts w:ascii="Calibri" w:eastAsia="Times New Roman" w:hAnsi="Calibri" w:cs="Calibri"/>
-          <w:lang w:val="es-ES"/>
-        </w:rPr>
-      </w:pPr>
-    </w:p>
-    <w:p>
-      <w:pPr>
-        <w:spacing w:after="0" w:line="240" w:lineRule="auto"/>
-        <w:textAlignment w:val="center"/>
-        <w:rPr>
-          <w:rFonts w:ascii="Calibri" w:eastAsia="Times New Roman" w:hAnsi="Calibri" w:cs="Calibri"/>
-          <w:lang w:val="es-ES"/>
-        </w:rPr>
-      </w:pPr>
-      <w:r>
-        <w:rPr>
-          <w:rFonts w:ascii="Calibri" w:eastAsia="Times New Roman" w:hAnsi="Calibri" w:cs="Calibri"/>
-          <w:lang w:val="es-ES"/>
-        </w:rPr>
-        <w:t>“Oops! &lt;i&gt;¿Qué has hecho?&lt;i&gt; is the correct answer.”</w:t>
+        <w:t>“Great! &lt;i</w:t>
+      </w:r>
+      <w:proofErr w:type="gramStart"/>
+      <w:r>
+        <w:rPr>
+          <w:rFonts w:ascii="Calibri" w:eastAsia="Times New Roman" w:hAnsi="Calibri" w:cs="Calibri"/>
+          <w:lang w:val="es-ES"/>
+        </w:rPr>
+        <w:t>&gt;¿</w:t>
+      </w:r>
+      <w:proofErr w:type="gramEnd"/>
+      <w:r>
+        <w:rPr>
+          <w:rFonts w:ascii="Calibri" w:eastAsia="Times New Roman" w:hAnsi="Calibri" w:cs="Calibri"/>
+          <w:lang w:val="es-ES"/>
+        </w:rPr>
+        <w:t xml:space="preserve">Qué has hecho?&lt;i&gt; </w:t>
+      </w:r>
+      <w:proofErr w:type="spellStart"/>
+      <w:r>
+        <w:rPr>
+          <w:rFonts w:ascii="Calibri" w:eastAsia="Times New Roman" w:hAnsi="Calibri" w:cs="Calibri"/>
+          <w:lang w:val="es-ES"/>
+        </w:rPr>
+        <w:t>is</w:t>
+      </w:r>
+      <w:proofErr w:type="spellEnd"/>
+      <w:r>
+        <w:rPr>
+          <w:rFonts w:ascii="Calibri" w:eastAsia="Times New Roman" w:hAnsi="Calibri" w:cs="Calibri"/>
+          <w:lang w:val="es-ES"/>
+        </w:rPr>
+        <w:t xml:space="preserve"> </w:t>
+      </w:r>
+      <w:proofErr w:type="spellStart"/>
+      <w:r>
+        <w:rPr>
+          <w:rFonts w:ascii="Calibri" w:eastAsia="Times New Roman" w:hAnsi="Calibri" w:cs="Calibri"/>
+          <w:lang w:val="es-ES"/>
+        </w:rPr>
+        <w:t>the</w:t>
+      </w:r>
+      <w:proofErr w:type="spellEnd"/>
+      <w:r>
+        <w:rPr>
+          <w:rFonts w:ascii="Calibri" w:eastAsia="Times New Roman" w:hAnsi="Calibri" w:cs="Calibri"/>
+          <w:lang w:val="es-ES"/>
+        </w:rPr>
+        <w:t xml:space="preserve"> </w:t>
+      </w:r>
+      <w:proofErr w:type="spellStart"/>
+      <w:r>
+        <w:rPr>
+          <w:rFonts w:ascii="Calibri" w:eastAsia="Times New Roman" w:hAnsi="Calibri" w:cs="Calibri"/>
+          <w:lang w:val="es-ES"/>
+        </w:rPr>
+        <w:t>correct</w:t>
+      </w:r>
+      <w:proofErr w:type="spellEnd"/>
+      <w:r>
+        <w:rPr>
+          <w:rFonts w:ascii="Calibri" w:eastAsia="Times New Roman" w:hAnsi="Calibri" w:cs="Calibri"/>
+          <w:lang w:val="es-ES"/>
+        </w:rPr>
+        <w:t xml:space="preserve"> </w:t>
+      </w:r>
+      <w:proofErr w:type="spellStart"/>
+      <w:r>
+        <w:rPr>
+          <w:rFonts w:ascii="Calibri" w:eastAsia="Times New Roman" w:hAnsi="Calibri" w:cs="Calibri"/>
+          <w:lang w:val="es-ES"/>
+        </w:rPr>
+        <w:t>answer</w:t>
+      </w:r>
+      <w:proofErr w:type="spellEnd"/>
+      <w:r>
+        <w:rPr>
+          <w:rFonts w:ascii="Calibri" w:eastAsia="Times New Roman" w:hAnsi="Calibri" w:cs="Calibri"/>
+          <w:lang w:val="es-ES"/>
+        </w:rPr>
+        <w:t xml:space="preserve">. Note &lt;i&gt;hecho&lt;i&gt; </w:t>
+      </w:r>
+      <w:proofErr w:type="spellStart"/>
+      <w:r>
+        <w:rPr>
+          <w:rFonts w:ascii="Calibri" w:eastAsia="Times New Roman" w:hAnsi="Calibri" w:cs="Calibri"/>
+          <w:lang w:val="es-ES"/>
+        </w:rPr>
+        <w:t>is</w:t>
+      </w:r>
+      <w:proofErr w:type="spellEnd"/>
+      <w:r>
+        <w:rPr>
+          <w:rFonts w:ascii="Calibri" w:eastAsia="Times New Roman" w:hAnsi="Calibri" w:cs="Calibri"/>
+          <w:lang w:val="es-ES"/>
+        </w:rPr>
+        <w:t xml:space="preserve"> </w:t>
+      </w:r>
+      <w:proofErr w:type="spellStart"/>
+      <w:r>
+        <w:rPr>
+          <w:rFonts w:ascii="Calibri" w:eastAsia="Times New Roman" w:hAnsi="Calibri" w:cs="Calibri"/>
+          <w:lang w:val="es-ES"/>
+        </w:rPr>
+        <w:t>the</w:t>
+      </w:r>
+      <w:proofErr w:type="spellEnd"/>
+      <w:r>
+        <w:rPr>
+          <w:rFonts w:ascii="Calibri" w:eastAsia="Times New Roman" w:hAnsi="Calibri" w:cs="Calibri"/>
+          <w:lang w:val="es-ES"/>
+        </w:rPr>
+        <w:t xml:space="preserve"> </w:t>
+      </w:r>
+      <w:proofErr w:type="spellStart"/>
+      <w:r>
+        <w:rPr>
+          <w:rFonts w:ascii="Calibri" w:eastAsia="Times New Roman" w:hAnsi="Calibri" w:cs="Calibri"/>
+          <w:lang w:val="es-ES"/>
+        </w:rPr>
+        <w:t>past</w:t>
+      </w:r>
+      <w:proofErr w:type="spellEnd"/>
+      <w:r>
+        <w:rPr>
+          <w:rFonts w:ascii="Calibri" w:eastAsia="Times New Roman" w:hAnsi="Calibri" w:cs="Calibri"/>
+          <w:lang w:val="es-ES"/>
+        </w:rPr>
+        <w:t xml:space="preserve"> </w:t>
+      </w:r>
+      <w:proofErr w:type="spellStart"/>
+      <w:r>
+        <w:rPr>
+          <w:rFonts w:ascii="Calibri" w:eastAsia="Times New Roman" w:hAnsi="Calibri" w:cs="Calibri"/>
+          <w:lang w:val="es-ES"/>
+        </w:rPr>
+        <w:t>participle</w:t>
+      </w:r>
+      <w:proofErr w:type="spellEnd"/>
+      <w:r>
+        <w:rPr>
+          <w:rFonts w:ascii="Calibri" w:eastAsia="Times New Roman" w:hAnsi="Calibri" w:cs="Calibri"/>
+          <w:lang w:val="es-ES"/>
+        </w:rPr>
+        <w:t xml:space="preserve"> of </w:t>
+      </w:r>
+      <w:proofErr w:type="spellStart"/>
+      <w:r>
+        <w:rPr>
+          <w:rFonts w:ascii="Calibri" w:eastAsia="Times New Roman" w:hAnsi="Calibri" w:cs="Calibri"/>
+          <w:lang w:val="es-ES"/>
+        </w:rPr>
+        <w:t>the</w:t>
+      </w:r>
+      <w:proofErr w:type="spellEnd"/>
+      <w:r>
+        <w:rPr>
+          <w:rFonts w:ascii="Calibri" w:eastAsia="Times New Roman" w:hAnsi="Calibri" w:cs="Calibri"/>
+          <w:lang w:val="es-ES"/>
+        </w:rPr>
+        <w:t xml:space="preserve"> </w:t>
+      </w:r>
+      <w:proofErr w:type="spellStart"/>
+      <w:r>
+        <w:rPr>
+          <w:rFonts w:ascii="Calibri" w:eastAsia="Times New Roman" w:hAnsi="Calibri" w:cs="Calibri"/>
+          <w:lang w:val="es-ES"/>
+        </w:rPr>
+        <w:t>verb</w:t>
+      </w:r>
+      <w:proofErr w:type="spellEnd"/>
+      <w:r>
+        <w:rPr>
+          <w:rFonts w:ascii="Calibri" w:eastAsia="Times New Roman" w:hAnsi="Calibri" w:cs="Calibri"/>
+          <w:lang w:val="es-ES"/>
+        </w:rPr>
+        <w:t xml:space="preserve"> &lt;i&gt;hacer&lt;i&gt;.”</w:t>
+      </w:r>
+    </w:p>
+    <w:p>
+      <w:pPr>
+        <w:spacing w:after="0" w:line="240" w:lineRule="auto"/>
+        <w:textAlignment w:val="center"/>
+        <w:rPr>
+          <w:rFonts w:ascii="Calibri" w:eastAsia="Times New Roman" w:hAnsi="Calibri" w:cs="Calibri"/>
+          <w:lang w:val="es-ES"/>
+        </w:rPr>
+      </w:pPr>
+    </w:p>
+    <w:p>
+      <w:pPr>
+        <w:spacing w:after="0" w:line="240" w:lineRule="auto"/>
+        <w:textAlignment w:val="center"/>
+        <w:rPr>
+          <w:rFonts w:ascii="Calibri" w:eastAsia="Times New Roman" w:hAnsi="Calibri" w:cs="Calibri"/>
+          <w:lang w:val="es-ES"/>
+        </w:rPr>
+      </w:pPr>
+      <w:r>
+        <w:rPr>
+          <w:rFonts w:ascii="Calibri" w:eastAsia="Times New Roman" w:hAnsi="Calibri" w:cs="Calibri"/>
+          <w:lang w:val="es-ES"/>
+        </w:rPr>
+        <w:t>“</w:t>
+      </w:r>
+      <w:proofErr w:type="spellStart"/>
+      <w:r>
+        <w:rPr>
+          <w:rFonts w:ascii="Calibri" w:eastAsia="Times New Roman" w:hAnsi="Calibri" w:cs="Calibri"/>
+          <w:lang w:val="es-ES"/>
+        </w:rPr>
+        <w:t>Oops</w:t>
+      </w:r>
+      <w:proofErr w:type="spellEnd"/>
+      <w:r>
+        <w:rPr>
+          <w:rFonts w:ascii="Calibri" w:eastAsia="Times New Roman" w:hAnsi="Calibri" w:cs="Calibri"/>
+          <w:lang w:val="es-ES"/>
+        </w:rPr>
+        <w:t>! &lt;i</w:t>
+      </w:r>
+      <w:proofErr w:type="gramStart"/>
+      <w:r>
+        <w:rPr>
+          <w:rFonts w:ascii="Calibri" w:eastAsia="Times New Roman" w:hAnsi="Calibri" w:cs="Calibri"/>
+          <w:lang w:val="es-ES"/>
+        </w:rPr>
+        <w:t>&gt;¿</w:t>
+      </w:r>
+      <w:proofErr w:type="gramEnd"/>
+      <w:r>
+        <w:rPr>
+          <w:rFonts w:ascii="Calibri" w:eastAsia="Times New Roman" w:hAnsi="Calibri" w:cs="Calibri"/>
+          <w:lang w:val="es-ES"/>
+        </w:rPr>
+        <w:t xml:space="preserve">Qué has hecho?&lt;i&gt; </w:t>
+      </w:r>
+      <w:proofErr w:type="spellStart"/>
+      <w:r>
+        <w:rPr>
+          <w:rFonts w:ascii="Calibri" w:eastAsia="Times New Roman" w:hAnsi="Calibri" w:cs="Calibri"/>
+          <w:lang w:val="es-ES"/>
+        </w:rPr>
+        <w:t>is</w:t>
+      </w:r>
+      <w:proofErr w:type="spellEnd"/>
+      <w:r>
+        <w:rPr>
+          <w:rFonts w:ascii="Calibri" w:eastAsia="Times New Roman" w:hAnsi="Calibri" w:cs="Calibri"/>
+          <w:lang w:val="es-ES"/>
+        </w:rPr>
+        <w:t xml:space="preserve"> </w:t>
+      </w:r>
+      <w:proofErr w:type="spellStart"/>
+      <w:r>
+        <w:rPr>
+          <w:rFonts w:ascii="Calibri" w:eastAsia="Times New Roman" w:hAnsi="Calibri" w:cs="Calibri"/>
+          <w:lang w:val="es-ES"/>
+        </w:rPr>
+        <w:t>the</w:t>
+      </w:r>
+      <w:proofErr w:type="spellEnd"/>
+      <w:r>
+        <w:rPr>
+          <w:rFonts w:ascii="Calibri" w:eastAsia="Times New Roman" w:hAnsi="Calibri" w:cs="Calibri"/>
+          <w:lang w:val="es-ES"/>
+        </w:rPr>
+        <w:t xml:space="preserve"> </w:t>
+      </w:r>
+      <w:proofErr w:type="spellStart"/>
+      <w:r>
+        <w:rPr>
+          <w:rFonts w:ascii="Calibri" w:eastAsia="Times New Roman" w:hAnsi="Calibri" w:cs="Calibri"/>
+          <w:lang w:val="es-ES"/>
+        </w:rPr>
+        <w:t>correct</w:t>
+      </w:r>
+      <w:proofErr w:type="spellEnd"/>
+      <w:r>
+        <w:rPr>
+          <w:rFonts w:ascii="Calibri" w:eastAsia="Times New Roman" w:hAnsi="Calibri" w:cs="Calibri"/>
+          <w:lang w:val="es-ES"/>
+        </w:rPr>
+        <w:t xml:space="preserve"> </w:t>
+      </w:r>
+      <w:proofErr w:type="spellStart"/>
+      <w:r>
+        <w:rPr>
+          <w:rFonts w:ascii="Calibri" w:eastAsia="Times New Roman" w:hAnsi="Calibri" w:cs="Calibri"/>
+          <w:lang w:val="es-ES"/>
+        </w:rPr>
+        <w:t>answer</w:t>
+      </w:r>
+      <w:proofErr w:type="spellEnd"/>
+      <w:r>
+        <w:rPr>
+          <w:rFonts w:ascii="Calibri" w:eastAsia="Times New Roman" w:hAnsi="Calibri" w:cs="Calibri"/>
+          <w:lang w:val="es-ES"/>
+        </w:rPr>
+        <w:t>.”</w:t>
       </w:r>
     </w:p>
     <w:p>
@@ -656,12 +1594,69 @@
           <w:lang w:val="es-ES"/>
         </w:rPr>
       </w:pPr>
-      <w:r>
-        <w:rPr>
-          <w:rFonts w:ascii="Calibri" w:eastAsia="Times New Roman" w:hAnsi="Calibri" w:cs="Calibri"/>
-          <w:lang w:val="es-ES"/>
-        </w:rPr>
-        <w:t>What were you cooking (informal)?</w:t>
+      <w:proofErr w:type="spellStart"/>
+      <w:r>
+        <w:rPr>
+          <w:rFonts w:ascii="Calibri" w:eastAsia="Times New Roman" w:hAnsi="Calibri" w:cs="Calibri"/>
+          <w:lang w:val="es-ES"/>
+        </w:rPr>
+        <w:t>What</w:t>
+      </w:r>
+      <w:proofErr w:type="spellEnd"/>
+      <w:r>
+        <w:rPr>
+          <w:rFonts w:ascii="Calibri" w:eastAsia="Times New Roman" w:hAnsi="Calibri" w:cs="Calibri"/>
+          <w:lang w:val="es-ES"/>
+        </w:rPr>
+        <w:t xml:space="preserve"> </w:t>
+      </w:r>
+      <w:proofErr w:type="spellStart"/>
+      <w:r>
+        <w:rPr>
+          <w:rFonts w:ascii="Calibri" w:eastAsia="Times New Roman" w:hAnsi="Calibri" w:cs="Calibri"/>
+          <w:lang w:val="es-ES"/>
+        </w:rPr>
+        <w:t>were</w:t>
+      </w:r>
+      <w:proofErr w:type="spellEnd"/>
+      <w:r>
+        <w:rPr>
+          <w:rFonts w:ascii="Calibri" w:eastAsia="Times New Roman" w:hAnsi="Calibri" w:cs="Calibri"/>
+          <w:lang w:val="es-ES"/>
+        </w:rPr>
+        <w:t xml:space="preserve"> </w:t>
+      </w:r>
+      <w:proofErr w:type="spellStart"/>
+      <w:r>
+        <w:rPr>
+          <w:rFonts w:ascii="Calibri" w:eastAsia="Times New Roman" w:hAnsi="Calibri" w:cs="Calibri"/>
+          <w:lang w:val="es-ES"/>
+        </w:rPr>
+        <w:t>you</w:t>
+      </w:r>
+      <w:proofErr w:type="spellEnd"/>
+      <w:r>
+        <w:rPr>
+          <w:rFonts w:ascii="Calibri" w:eastAsia="Times New Roman" w:hAnsi="Calibri" w:cs="Calibri"/>
+          <w:lang w:val="es-ES"/>
+        </w:rPr>
+        <w:t xml:space="preserve"> </w:t>
+      </w:r>
+      <w:proofErr w:type="spellStart"/>
+      <w:r>
+        <w:rPr>
+          <w:rFonts w:ascii="Calibri" w:eastAsia="Times New Roman" w:hAnsi="Calibri" w:cs="Calibri"/>
+          <w:lang w:val="es-ES"/>
+        </w:rPr>
+        <w:t>cooking</w:t>
+      </w:r>
+      <w:proofErr w:type="spellEnd"/>
+      <w:r>
+        <w:rPr>
+          <w:rFonts w:ascii="Calibri" w:eastAsia="Times New Roman" w:hAnsi="Calibri" w:cs="Calibri"/>
+          <w:lang w:val="es-ES"/>
+        </w:rPr>
+        <w:t xml:space="preserve"> (informal)?</w:t>
       </w:r>
     </w:p>
     <w:p>
@@ -775,28 +1770,300 @@
           <w:rFonts w:ascii="Calibri" w:eastAsia="Times New Roman" w:hAnsi="Calibri" w:cs="Calibri"/>
           <w:lang w:val="es-ES"/>
         </w:rPr>
-        <w:t>“Great! &lt;i&gt;</w:t>
-      </w:r>
-      <w:r>
-        <w:rPr>
-          <w:rFonts w:ascii="Calibri" w:eastAsia="Times New Roman" w:hAnsi="Calibri" w:cs="Calibri"/>
-          <w:lang w:val="es-ES"/>
-        </w:rPr>
-        <w:t>¿Qué cocinabas?</w:t>
-      </w:r>
-      <w:r>
-        <w:rPr>
-          <w:rFonts w:ascii="Calibri" w:eastAsia="Times New Roman" w:hAnsi="Calibri" w:cs="Calibri"/>
-          <w:lang w:val="es-ES"/>
-        </w:rPr>
-        <w:t>&lt;i&gt; is the correct answer.</w:t>
-      </w:r>
-      <w:r>
-        <w:rPr>
-          <w:rFonts w:ascii="Calibri" w:eastAsia="Times New Roman" w:hAnsi="Calibri" w:cs="Calibri"/>
-          <w:lang w:val="es-ES"/>
-        </w:rPr>
-        <w:t xml:space="preserve"> The imperfect tense is used for ongoing events happening in the past, with no definitive time period.</w:t>
+        <w:t>“Great! &lt;i</w:t>
+      </w:r>
+      <w:proofErr w:type="gramStart"/>
+      <w:r>
+        <w:rPr>
+          <w:rFonts w:ascii="Calibri" w:eastAsia="Times New Roman" w:hAnsi="Calibri" w:cs="Calibri"/>
+          <w:lang w:val="es-ES"/>
+        </w:rPr>
+        <w:t>&gt;</w:t>
+      </w:r>
+      <w:r>
+        <w:rPr>
+          <w:rFonts w:ascii="Calibri" w:eastAsia="Times New Roman" w:hAnsi="Calibri" w:cs="Calibri"/>
+          <w:lang w:val="es-ES"/>
+        </w:rPr>
+        <w:t>¿</w:t>
+      </w:r>
+      <w:proofErr w:type="gramEnd"/>
+      <w:r>
+        <w:rPr>
+          <w:rFonts w:ascii="Calibri" w:eastAsia="Times New Roman" w:hAnsi="Calibri" w:cs="Calibri"/>
+          <w:lang w:val="es-ES"/>
+        </w:rPr>
+        <w:t>Qué cocinabas?</w:t>
+      </w:r>
+      <w:r>
+        <w:rPr>
+          <w:rFonts w:ascii="Calibri" w:eastAsia="Times New Roman" w:hAnsi="Calibri" w:cs="Calibri"/>
+          <w:lang w:val="es-ES"/>
+        </w:rPr>
+        <w:t xml:space="preserve">&lt;i&gt; </w:t>
+      </w:r>
+      <w:proofErr w:type="spellStart"/>
+      <w:r>
+        <w:rPr>
+          <w:rFonts w:ascii="Calibri" w:eastAsia="Times New Roman" w:hAnsi="Calibri" w:cs="Calibri"/>
+          <w:lang w:val="es-ES"/>
+        </w:rPr>
+        <w:t>is</w:t>
+      </w:r>
+      <w:proofErr w:type="spellEnd"/>
+      <w:r>
+        <w:rPr>
+          <w:rFonts w:ascii="Calibri" w:eastAsia="Times New Roman" w:hAnsi="Calibri" w:cs="Calibri"/>
+          <w:lang w:val="es-ES"/>
+        </w:rPr>
+        <w:t xml:space="preserve"> </w:t>
+      </w:r>
+      <w:proofErr w:type="spellStart"/>
+      <w:r>
+        <w:rPr>
+          <w:rFonts w:ascii="Calibri" w:eastAsia="Times New Roman" w:hAnsi="Calibri" w:cs="Calibri"/>
+          <w:lang w:val="es-ES"/>
+        </w:rPr>
+        <w:t>the</w:t>
+      </w:r>
+      <w:proofErr w:type="spellEnd"/>
+      <w:r>
+        <w:rPr>
+          <w:rFonts w:ascii="Calibri" w:eastAsia="Times New Roman" w:hAnsi="Calibri" w:cs="Calibri"/>
+          <w:lang w:val="es-ES"/>
+        </w:rPr>
+        <w:t xml:space="preserve"> </w:t>
+      </w:r>
+      <w:proofErr w:type="spellStart"/>
+      <w:r>
+        <w:rPr>
+          <w:rFonts w:ascii="Calibri" w:eastAsia="Times New Roman" w:hAnsi="Calibri" w:cs="Calibri"/>
+          <w:lang w:val="es-ES"/>
+        </w:rPr>
+        <w:t>correct</w:t>
+      </w:r>
+      <w:proofErr w:type="spellEnd"/>
+      <w:r>
+        <w:rPr>
+          <w:rFonts w:ascii="Calibri" w:eastAsia="Times New Roman" w:hAnsi="Calibri" w:cs="Calibri"/>
+          <w:lang w:val="es-ES"/>
+        </w:rPr>
+        <w:t xml:space="preserve"> </w:t>
+      </w:r>
+      <w:proofErr w:type="spellStart"/>
+      <w:r>
+        <w:rPr>
+          <w:rFonts w:ascii="Calibri" w:eastAsia="Times New Roman" w:hAnsi="Calibri" w:cs="Calibri"/>
+          <w:lang w:val="es-ES"/>
+        </w:rPr>
+        <w:t>answer</w:t>
+      </w:r>
+      <w:proofErr w:type="spellEnd"/>
+      <w:r>
+        <w:rPr>
+          <w:rFonts w:ascii="Calibri" w:eastAsia="Times New Roman" w:hAnsi="Calibri" w:cs="Calibri"/>
+          <w:lang w:val="es-ES"/>
+        </w:rPr>
+        <w:t>.</w:t>
+      </w:r>
+      <w:r>
+        <w:rPr>
+          <w:rFonts w:ascii="Calibri" w:eastAsia="Times New Roman" w:hAnsi="Calibri" w:cs="Calibri"/>
+          <w:lang w:val="es-ES"/>
+        </w:rPr>
+        <w:t xml:space="preserve"> </w:t>
+      </w:r>
+      <w:proofErr w:type="spellStart"/>
+      <w:r>
+        <w:rPr>
+          <w:rFonts w:ascii="Calibri" w:eastAsia="Times New Roman" w:hAnsi="Calibri" w:cs="Calibri"/>
+          <w:lang w:val="es-ES"/>
+        </w:rPr>
+        <w:t>The</w:t>
+      </w:r>
+      <w:proofErr w:type="spellEnd"/>
+      <w:r>
+        <w:rPr>
+          <w:rFonts w:ascii="Calibri" w:eastAsia="Times New Roman" w:hAnsi="Calibri" w:cs="Calibri"/>
+          <w:lang w:val="es-ES"/>
+        </w:rPr>
+        <w:t xml:space="preserve"> </w:t>
+      </w:r>
+      <w:proofErr w:type="spellStart"/>
+      <w:r>
+        <w:rPr>
+          <w:rFonts w:ascii="Calibri" w:eastAsia="Times New Roman" w:hAnsi="Calibri" w:cs="Calibri"/>
+          <w:lang w:val="es-ES"/>
+        </w:rPr>
+        <w:t>imperfect</w:t>
+      </w:r>
+      <w:proofErr w:type="spellEnd"/>
+      <w:r>
+        <w:rPr>
+          <w:rFonts w:ascii="Calibri" w:eastAsia="Times New Roman" w:hAnsi="Calibri" w:cs="Calibri"/>
+          <w:lang w:val="es-ES"/>
+        </w:rPr>
+        <w:t xml:space="preserve"> tense </w:t>
+      </w:r>
+      <w:proofErr w:type="spellStart"/>
+      <w:r>
+        <w:rPr>
+          <w:rFonts w:ascii="Calibri" w:eastAsia="Times New Roman" w:hAnsi="Calibri" w:cs="Calibri"/>
+          <w:lang w:val="es-ES"/>
+        </w:rPr>
+        <w:t>is</w:t>
+      </w:r>
+      <w:proofErr w:type="spellEnd"/>
+      <w:r>
+        <w:rPr>
+          <w:rFonts w:ascii="Calibri" w:eastAsia="Times New Roman" w:hAnsi="Calibri" w:cs="Calibri"/>
+          <w:lang w:val="es-ES"/>
+        </w:rPr>
+        <w:t xml:space="preserve"> </w:t>
+      </w:r>
+      <w:proofErr w:type="spellStart"/>
+      <w:r>
+        <w:rPr>
+          <w:rFonts w:ascii="Calibri" w:eastAsia="Times New Roman" w:hAnsi="Calibri" w:cs="Calibri"/>
+          <w:lang w:val="es-ES"/>
+        </w:rPr>
+        <w:t>used</w:t>
+      </w:r>
+      <w:proofErr w:type="spellEnd"/>
+      <w:r>
+        <w:rPr>
+          <w:rFonts w:ascii="Calibri" w:eastAsia="Times New Roman" w:hAnsi="Calibri" w:cs="Calibri"/>
+          <w:lang w:val="es-ES"/>
+        </w:rPr>
+        <w:t xml:space="preserve"> </w:t>
+      </w:r>
+      <w:proofErr w:type="spellStart"/>
+      <w:r>
+        <w:rPr>
+          <w:rFonts w:ascii="Calibri" w:eastAsia="Times New Roman" w:hAnsi="Calibri" w:cs="Calibri"/>
+          <w:lang w:val="es-ES"/>
+        </w:rPr>
+        <w:t>for</w:t>
+      </w:r>
+      <w:proofErr w:type="spellEnd"/>
+      <w:r>
+        <w:rPr>
+          <w:rFonts w:ascii="Calibri" w:eastAsia="Times New Roman" w:hAnsi="Calibri" w:cs="Calibri"/>
+          <w:lang w:val="es-ES"/>
+        </w:rPr>
+        <w:t xml:space="preserve"> </w:t>
+      </w:r>
+      <w:proofErr w:type="spellStart"/>
+      <w:r>
+        <w:rPr>
+          <w:rFonts w:ascii="Calibri" w:eastAsia="Times New Roman" w:hAnsi="Calibri" w:cs="Calibri"/>
+          <w:lang w:val="es-ES"/>
+        </w:rPr>
+        <w:t>ongoing</w:t>
+      </w:r>
+      <w:proofErr w:type="spellEnd"/>
+      <w:r>
+        <w:rPr>
+          <w:rFonts w:ascii="Calibri" w:eastAsia="Times New Roman" w:hAnsi="Calibri" w:cs="Calibri"/>
+          <w:lang w:val="es-ES"/>
+        </w:rPr>
+        <w:t xml:space="preserve"> </w:t>
+      </w:r>
+      <w:proofErr w:type="spellStart"/>
+      <w:r>
+        <w:rPr>
+          <w:rFonts w:ascii="Calibri" w:eastAsia="Times New Roman" w:hAnsi="Calibri" w:cs="Calibri"/>
+          <w:lang w:val="es-ES"/>
+        </w:rPr>
+        <w:t>events</w:t>
+      </w:r>
+      <w:proofErr w:type="spellEnd"/>
+      <w:r>
+        <w:rPr>
+          <w:rFonts w:ascii="Calibri" w:eastAsia="Times New Roman" w:hAnsi="Calibri" w:cs="Calibri"/>
+          <w:lang w:val="es-ES"/>
+        </w:rPr>
+        <w:t xml:space="preserve"> happening in </w:t>
+      </w:r>
+      <w:proofErr w:type="spellStart"/>
+      <w:r>
+        <w:rPr>
+          <w:rFonts w:ascii="Calibri" w:eastAsia="Times New Roman" w:hAnsi="Calibri" w:cs="Calibri"/>
+          <w:lang w:val="es-ES"/>
+        </w:rPr>
+        <w:t>the</w:t>
+      </w:r>
+      <w:proofErr w:type="spellEnd"/>
+      <w:r>
+        <w:rPr>
+          <w:rFonts w:ascii="Calibri" w:eastAsia="Times New Roman" w:hAnsi="Calibri" w:cs="Calibri"/>
+          <w:lang w:val="es-ES"/>
+        </w:rPr>
+        <w:t xml:space="preserve"> </w:t>
+      </w:r>
+      <w:proofErr w:type="spellStart"/>
+      <w:r>
+        <w:rPr>
+          <w:rFonts w:ascii="Calibri" w:eastAsia="Times New Roman" w:hAnsi="Calibri" w:cs="Calibri"/>
+          <w:lang w:val="es-ES"/>
+        </w:rPr>
+        <w:t>past</w:t>
+      </w:r>
+      <w:proofErr w:type="spellEnd"/>
+      <w:r>
+        <w:rPr>
+          <w:rFonts w:ascii="Calibri" w:eastAsia="Times New Roman" w:hAnsi="Calibri" w:cs="Calibri"/>
+          <w:lang w:val="es-ES"/>
+        </w:rPr>
+        <w:t xml:space="preserve">, </w:t>
+      </w:r>
+      <w:proofErr w:type="spellStart"/>
+      <w:r>
+        <w:rPr>
+          <w:rFonts w:ascii="Calibri" w:eastAsia="Times New Roman" w:hAnsi="Calibri" w:cs="Calibri"/>
+          <w:lang w:val="es-ES"/>
+        </w:rPr>
+        <w:t>with</w:t>
+      </w:r>
+      <w:proofErr w:type="spellEnd"/>
+      <w:r>
+        <w:rPr>
+          <w:rFonts w:ascii="Calibri" w:eastAsia="Times New Roman" w:hAnsi="Calibri" w:cs="Calibri"/>
+          <w:lang w:val="es-ES"/>
+        </w:rPr>
+        <w:t xml:space="preserve"> no </w:t>
+      </w:r>
+      <w:proofErr w:type="spellStart"/>
+      <w:r>
+        <w:rPr>
+          <w:rFonts w:ascii="Calibri" w:eastAsia="Times New Roman" w:hAnsi="Calibri" w:cs="Calibri"/>
+          <w:lang w:val="es-ES"/>
+        </w:rPr>
+        <w:t>definitive</w:t>
+      </w:r>
+      <w:proofErr w:type="spellEnd"/>
+      <w:r>
+        <w:rPr>
+          <w:rFonts w:ascii="Calibri" w:eastAsia="Times New Roman" w:hAnsi="Calibri" w:cs="Calibri"/>
+          <w:lang w:val="es-ES"/>
+        </w:rPr>
+        <w:t xml:space="preserve"> time </w:t>
+      </w:r>
+      <w:proofErr w:type="spellStart"/>
+      <w:r>
+        <w:rPr>
+          <w:rFonts w:ascii="Calibri" w:eastAsia="Times New Roman" w:hAnsi="Calibri" w:cs="Calibri"/>
+          <w:lang w:val="es-ES"/>
+        </w:rPr>
+        <w:t>period</w:t>
+      </w:r>
+      <w:proofErr w:type="spellEnd"/>
+      <w:r>
+        <w:rPr>
+          <w:rFonts w:ascii="Calibri" w:eastAsia="Times New Roman" w:hAnsi="Calibri" w:cs="Calibri"/>
+          <w:lang w:val="es-ES"/>
+        </w:rPr>
+        <w:t>.</w:t>
       </w:r>
       <w:r>
         <w:rPr>
@@ -830,30 +2097,119 @@
           <w:rFonts w:ascii="Calibri" w:eastAsia="Times New Roman" w:hAnsi="Calibri" w:cs="Calibri"/>
           <w:lang w:val="es-ES"/>
         </w:rPr>
-        <w:t>“Oops</w:t>
-      </w:r>
-      <w:r>
-        <w:rPr>
-          <w:rFonts w:ascii="Calibri" w:eastAsia="Times New Roman" w:hAnsi="Calibri" w:cs="Calibri"/>
-          <w:lang w:val="es-ES"/>
-        </w:rPr>
-        <w:t>! &lt;i&gt;¿Qué cocinabas?&lt;i&gt; is the correct answer.”</w:t>
-      </w:r>
-    </w:p>
-    <w:p>
-      <w:pPr>
-        <w:spacing w:after="0" w:line="240" w:lineRule="auto"/>
-        <w:rPr>
-          <w:rFonts w:ascii="Calibri" w:eastAsia="Times New Roman" w:hAnsi="Calibri" w:cs="Calibri"/>
-          <w:lang w:val="es-ES"/>
-        </w:rPr>
-      </w:pPr>
-      <w:r>
-        <w:rPr>
-          <w:rFonts w:ascii="Calibri" w:eastAsia="Times New Roman" w:hAnsi="Calibri" w:cs="Calibri"/>
-          <w:lang w:val="es-ES"/>
-        </w:rPr>
         <w:lastRenderedPageBreak/>
+        <w:t>“</w:t>
+      </w:r>
+      <w:proofErr w:type="spellStart"/>
+      <w:r>
+        <w:rPr>
+          <w:rFonts w:ascii="Calibri" w:eastAsia="Times New Roman" w:hAnsi="Calibri" w:cs="Calibri"/>
+          <w:lang w:val="es-ES"/>
+        </w:rPr>
+        <w:t>Oops</w:t>
+      </w:r>
+      <w:proofErr w:type="spellEnd"/>
+      <w:r>
+        <w:rPr>
+          <w:rFonts w:ascii="Calibri" w:eastAsia="Times New Roman" w:hAnsi="Calibri" w:cs="Calibri"/>
+          <w:lang w:val="es-ES"/>
+        </w:rPr>
+        <w:t>! &lt;i</w:t>
+      </w:r>
+      <w:proofErr w:type="gramStart"/>
+      <w:r>
+        <w:rPr>
+          <w:rFonts w:ascii="Calibri" w:eastAsia="Times New Roman" w:hAnsi="Calibri" w:cs="Calibri"/>
+          <w:lang w:val="es-ES"/>
+        </w:rPr>
+        <w:t>&gt;¿</w:t>
+      </w:r>
+      <w:proofErr w:type="gramEnd"/>
+      <w:r>
+        <w:rPr>
+          <w:rFonts w:ascii="Calibri" w:eastAsia="Times New Roman" w:hAnsi="Calibri" w:cs="Calibri"/>
+          <w:lang w:val="es-ES"/>
+        </w:rPr>
+        <w:t xml:space="preserve">Qué cocinabas?&lt;i&gt; </w:t>
+      </w:r>
+      <w:proofErr w:type="spellStart"/>
+      <w:r>
+        <w:rPr>
+          <w:rFonts w:ascii="Calibri" w:eastAsia="Times New Roman" w:hAnsi="Calibri" w:cs="Calibri"/>
+          <w:lang w:val="es-ES"/>
+        </w:rPr>
+        <w:t>is</w:t>
+      </w:r>
+      <w:proofErr w:type="spellEnd"/>
+      <w:r>
+        <w:rPr>
+          <w:rFonts w:ascii="Calibri" w:eastAsia="Times New Roman" w:hAnsi="Calibri" w:cs="Calibri"/>
+          <w:lang w:val="es-ES"/>
+        </w:rPr>
+        <w:t xml:space="preserve"> </w:t>
+      </w:r>
+      <w:proofErr w:type="spellStart"/>
+      <w:r>
+        <w:rPr>
+          <w:rFonts w:ascii="Calibri" w:eastAsia="Times New Roman" w:hAnsi="Calibri" w:cs="Calibri"/>
+          <w:lang w:val="es-ES"/>
+        </w:rPr>
+        <w:t>the</w:t>
+      </w:r>
+      <w:proofErr w:type="spellEnd"/>
+      <w:r>
+        <w:rPr>
+          <w:rFonts w:ascii="Calibri" w:eastAsia="Times New Roman" w:hAnsi="Calibri" w:cs="Calibri"/>
+          <w:lang w:val="es-ES"/>
+        </w:rPr>
+        <w:t xml:space="preserve"> </w:t>
+      </w:r>
+      <w:proofErr w:type="spellStart"/>
+      <w:r>
+        <w:rPr>
+          <w:rFonts w:ascii="Calibri" w:eastAsia="Times New Roman" w:hAnsi="Calibri" w:cs="Calibri"/>
+          <w:lang w:val="es-ES"/>
+        </w:rPr>
+        <w:t>correct</w:t>
+      </w:r>
+      <w:proofErr w:type="spellEnd"/>
+      <w:r>
+        <w:rPr>
+          <w:rFonts w:ascii="Calibri" w:eastAsia="Times New Roman" w:hAnsi="Calibri" w:cs="Calibri"/>
+          <w:lang w:val="es-ES"/>
+        </w:rPr>
+        <w:t xml:space="preserve"> </w:t>
+      </w:r>
+      <w:proofErr w:type="spellStart"/>
+      <w:r>
+        <w:rPr>
+          <w:rFonts w:ascii="Calibri" w:eastAsia="Times New Roman" w:hAnsi="Calibri" w:cs="Calibri"/>
+          <w:lang w:val="es-ES"/>
+        </w:rPr>
+        <w:t>answer</w:t>
+      </w:r>
+      <w:proofErr w:type="spellEnd"/>
+      <w:r>
+        <w:rPr>
+          <w:rFonts w:ascii="Calibri" w:eastAsia="Times New Roman" w:hAnsi="Calibri" w:cs="Calibri"/>
+          <w:lang w:val="es-ES"/>
+        </w:rPr>
+        <w:t>.”</w:t>
+      </w:r>
+    </w:p>
+    <w:p>
+      <w:pPr>
+        <w:spacing w:after="0" w:line="240" w:lineRule="auto"/>
+        <w:rPr>
+          <w:rFonts w:ascii="Calibri" w:eastAsia="Times New Roman" w:hAnsi="Calibri" w:cs="Calibri"/>
+          <w:lang w:val="es-ES"/>
+        </w:rPr>
+      </w:pPr>
+      <w:r>
+        <w:rPr>
+          <w:rFonts w:ascii="Calibri" w:eastAsia="Times New Roman" w:hAnsi="Calibri" w:cs="Calibri"/>
+          <w:lang w:val="es-ES"/>
+        </w:rPr>
         <w:t> </w:t>
       </w:r>
     </w:p>
@@ -888,12 +2244,69 @@
           <w:lang w:val="es-ES"/>
         </w:rPr>
       </w:pPr>
-      <w:r>
-        <w:rPr>
-          <w:rFonts w:ascii="Calibri" w:eastAsia="Times New Roman" w:hAnsi="Calibri" w:cs="Calibri"/>
-          <w:lang w:val="es-ES"/>
-        </w:rPr>
-        <w:t>When will you visit (informal)?</w:t>
+      <w:proofErr w:type="spellStart"/>
+      <w:r>
+        <w:rPr>
+          <w:rFonts w:ascii="Calibri" w:eastAsia="Times New Roman" w:hAnsi="Calibri" w:cs="Calibri"/>
+          <w:lang w:val="es-ES"/>
+        </w:rPr>
+        <w:t>When</w:t>
+      </w:r>
+      <w:proofErr w:type="spellEnd"/>
+      <w:r>
+        <w:rPr>
+          <w:rFonts w:ascii="Calibri" w:eastAsia="Times New Roman" w:hAnsi="Calibri" w:cs="Calibri"/>
+          <w:lang w:val="es-ES"/>
+        </w:rPr>
+        <w:t xml:space="preserve"> </w:t>
+      </w:r>
+      <w:proofErr w:type="spellStart"/>
+      <w:r>
+        <w:rPr>
+          <w:rFonts w:ascii="Calibri" w:eastAsia="Times New Roman" w:hAnsi="Calibri" w:cs="Calibri"/>
+          <w:lang w:val="es-ES"/>
+        </w:rPr>
+        <w:t>will</w:t>
+      </w:r>
+      <w:proofErr w:type="spellEnd"/>
+      <w:r>
+        <w:rPr>
+          <w:rFonts w:ascii="Calibri" w:eastAsia="Times New Roman" w:hAnsi="Calibri" w:cs="Calibri"/>
+          <w:lang w:val="es-ES"/>
+        </w:rPr>
+        <w:t xml:space="preserve"> </w:t>
+      </w:r>
+      <w:proofErr w:type="spellStart"/>
+      <w:r>
+        <w:rPr>
+          <w:rFonts w:ascii="Calibri" w:eastAsia="Times New Roman" w:hAnsi="Calibri" w:cs="Calibri"/>
+          <w:lang w:val="es-ES"/>
+        </w:rPr>
+        <w:t>you</w:t>
+      </w:r>
+      <w:proofErr w:type="spellEnd"/>
+      <w:r>
+        <w:rPr>
+          <w:rFonts w:ascii="Calibri" w:eastAsia="Times New Roman" w:hAnsi="Calibri" w:cs="Calibri"/>
+          <w:lang w:val="es-ES"/>
+        </w:rPr>
+        <w:t xml:space="preserve"> </w:t>
+      </w:r>
+      <w:proofErr w:type="spellStart"/>
+      <w:r>
+        <w:rPr>
+          <w:rFonts w:ascii="Calibri" w:eastAsia="Times New Roman" w:hAnsi="Calibri" w:cs="Calibri"/>
+          <w:lang w:val="es-ES"/>
+        </w:rPr>
+        <w:t>visit</w:t>
+      </w:r>
+      <w:proofErr w:type="spellEnd"/>
+      <w:r>
+        <w:rPr>
+          <w:rFonts w:ascii="Calibri" w:eastAsia="Times New Roman" w:hAnsi="Calibri" w:cs="Calibri"/>
+          <w:lang w:val="es-ES"/>
+        </w:rPr>
+        <w:t xml:space="preserve"> (informal)?</w:t>
       </w:r>
     </w:p>
     <w:p>
@@ -1015,7 +2428,23 @@
           <w:rFonts w:ascii="Calibri" w:eastAsia="Times New Roman" w:hAnsi="Calibri" w:cs="Calibri"/>
           <w:lang w:val="es-ES"/>
         </w:rPr>
-        <w:t>“Great! &lt;i&gt;¿Cuándo visitar</w:t>
+        <w:t>“Great! &lt;i</w:t>
+      </w:r>
+      <w:proofErr w:type="gramStart"/>
+      <w:r>
+        <w:rPr>
+          <w:rFonts w:ascii="Calibri" w:eastAsia="Times New Roman" w:hAnsi="Calibri" w:cs="Calibri"/>
+          <w:lang w:val="es-ES"/>
+        </w:rPr>
+        <w:t>&gt;¿</w:t>
+      </w:r>
+      <w:proofErr w:type="gramEnd"/>
+      <w:r>
+        <w:rPr>
+          <w:rFonts w:ascii="Calibri" w:eastAsia="Times New Roman" w:hAnsi="Calibri" w:cs="Calibri"/>
+          <w:lang w:val="es-ES"/>
+        </w:rPr>
+        <w:t>Cuándo visitar</w:t>
       </w:r>
       <w:r>
         <w:rPr>
@@ -1029,34 +2458,194 @@
           <w:rFonts w:ascii="Calibri" w:eastAsia="Times New Roman" w:hAnsi="Calibri" w:cs="Calibri"/>
           <w:lang w:val="es-ES"/>
         </w:rPr>
-        <w:t>?&lt;i&gt; is the correct answer. You can also say, &lt;i&gt;¿Cuándo vas a visitar?&lt;i&gt;.”</w:t>
-      </w:r>
-    </w:p>
-    <w:p>
-      <w:pPr>
-        <w:spacing w:after="0" w:line="240" w:lineRule="auto"/>
-        <w:textAlignment w:val="center"/>
-        <w:rPr>
-          <w:rFonts w:ascii="Calibri" w:eastAsia="Times New Roman" w:hAnsi="Calibri" w:cs="Calibri"/>
-          <w:lang w:val="es-ES"/>
-        </w:rPr>
-      </w:pPr>
-    </w:p>
-    <w:p>
-      <w:pPr>
-        <w:spacing w:after="0" w:line="240" w:lineRule="auto"/>
-        <w:textAlignment w:val="center"/>
-        <w:rPr>
-          <w:rFonts w:ascii="Calibri" w:eastAsia="Times New Roman" w:hAnsi="Calibri" w:cs="Calibri"/>
-          <w:lang w:val="es-ES"/>
-        </w:rPr>
-      </w:pPr>
-      <w:r>
-        <w:rPr>
-          <w:rFonts w:ascii="Calibri" w:eastAsia="Times New Roman" w:hAnsi="Calibri" w:cs="Calibri"/>
-          <w:lang w:val="es-ES"/>
-        </w:rPr>
-        <w:t>“Oops! &lt;i&gt;¿Cuándo visitar</w:t>
+        <w:t xml:space="preserve">?&lt;i&gt; </w:t>
+      </w:r>
+      <w:proofErr w:type="spellStart"/>
+      <w:r>
+        <w:rPr>
+          <w:rFonts w:ascii="Calibri" w:eastAsia="Times New Roman" w:hAnsi="Calibri" w:cs="Calibri"/>
+          <w:lang w:val="es-ES"/>
+        </w:rPr>
+        <w:t>is</w:t>
+      </w:r>
+      <w:proofErr w:type="spellEnd"/>
+      <w:r>
+        <w:rPr>
+          <w:rFonts w:ascii="Calibri" w:eastAsia="Times New Roman" w:hAnsi="Calibri" w:cs="Calibri"/>
+          <w:lang w:val="es-ES"/>
+        </w:rPr>
+        <w:t xml:space="preserve"> </w:t>
+      </w:r>
+      <w:proofErr w:type="spellStart"/>
+      <w:r>
+        <w:rPr>
+          <w:rFonts w:ascii="Calibri" w:eastAsia="Times New Roman" w:hAnsi="Calibri" w:cs="Calibri"/>
+          <w:lang w:val="es-ES"/>
+        </w:rPr>
+        <w:t>the</w:t>
+      </w:r>
+      <w:proofErr w:type="spellEnd"/>
+      <w:r>
+        <w:rPr>
+          <w:rFonts w:ascii="Calibri" w:eastAsia="Times New Roman" w:hAnsi="Calibri" w:cs="Calibri"/>
+          <w:lang w:val="es-ES"/>
+        </w:rPr>
+        <w:t xml:space="preserve"> </w:t>
+      </w:r>
+      <w:proofErr w:type="spellStart"/>
+      <w:r>
+        <w:rPr>
+          <w:rFonts w:ascii="Calibri" w:eastAsia="Times New Roman" w:hAnsi="Calibri" w:cs="Calibri"/>
+          <w:lang w:val="es-ES"/>
+        </w:rPr>
+        <w:t>correct</w:t>
+      </w:r>
+      <w:proofErr w:type="spellEnd"/>
+      <w:r>
+        <w:rPr>
+          <w:rFonts w:ascii="Calibri" w:eastAsia="Times New Roman" w:hAnsi="Calibri" w:cs="Calibri"/>
+          <w:lang w:val="es-ES"/>
+        </w:rPr>
+        <w:t xml:space="preserve"> </w:t>
+      </w:r>
+      <w:proofErr w:type="spellStart"/>
+      <w:r>
+        <w:rPr>
+          <w:rFonts w:ascii="Calibri" w:eastAsia="Times New Roman" w:hAnsi="Calibri" w:cs="Calibri"/>
+          <w:lang w:val="es-ES"/>
+        </w:rPr>
+        <w:t>answer</w:t>
+      </w:r>
+      <w:proofErr w:type="spellEnd"/>
+      <w:r>
+        <w:rPr>
+          <w:rFonts w:ascii="Calibri" w:eastAsia="Times New Roman" w:hAnsi="Calibri" w:cs="Calibri"/>
+          <w:lang w:val="es-ES"/>
+        </w:rPr>
+        <w:t xml:space="preserve">. </w:t>
+      </w:r>
+      <w:proofErr w:type="spellStart"/>
+      <w:r>
+        <w:rPr>
+          <w:rFonts w:ascii="Calibri" w:eastAsia="Times New Roman" w:hAnsi="Calibri" w:cs="Calibri"/>
+          <w:lang w:val="es-ES"/>
+        </w:rPr>
+        <w:t>You</w:t>
+      </w:r>
+      <w:proofErr w:type="spellEnd"/>
+      <w:r>
+        <w:rPr>
+          <w:rFonts w:ascii="Calibri" w:eastAsia="Times New Roman" w:hAnsi="Calibri" w:cs="Calibri"/>
+          <w:lang w:val="es-ES"/>
+        </w:rPr>
+        <w:t xml:space="preserve"> can </w:t>
+      </w:r>
+      <w:proofErr w:type="spellStart"/>
+      <w:r>
+        <w:rPr>
+          <w:rFonts w:ascii="Calibri" w:eastAsia="Times New Roman" w:hAnsi="Calibri" w:cs="Calibri"/>
+          <w:lang w:val="es-ES"/>
+        </w:rPr>
+        <w:t>also</w:t>
+      </w:r>
+      <w:proofErr w:type="spellEnd"/>
+      <w:r>
+        <w:rPr>
+          <w:rFonts w:ascii="Calibri" w:eastAsia="Times New Roman" w:hAnsi="Calibri" w:cs="Calibri"/>
+          <w:lang w:val="es-ES"/>
+        </w:rPr>
+        <w:t xml:space="preserve"> </w:t>
+      </w:r>
+      <w:proofErr w:type="spellStart"/>
+      <w:r>
+        <w:rPr>
+          <w:rFonts w:ascii="Calibri" w:eastAsia="Times New Roman" w:hAnsi="Calibri" w:cs="Calibri"/>
+          <w:lang w:val="es-ES"/>
+        </w:rPr>
+        <w:t>say</w:t>
+      </w:r>
+      <w:proofErr w:type="spellEnd"/>
+      <w:r>
+        <w:rPr>
+          <w:rFonts w:ascii="Calibri" w:eastAsia="Times New Roman" w:hAnsi="Calibri" w:cs="Calibri"/>
+          <w:lang w:val="es-ES"/>
+        </w:rPr>
+        <w:t>, &lt;i</w:t>
+      </w:r>
+      <w:proofErr w:type="gramStart"/>
+      <w:r>
+        <w:rPr>
+          <w:rFonts w:ascii="Calibri" w:eastAsia="Times New Roman" w:hAnsi="Calibri" w:cs="Calibri"/>
+          <w:lang w:val="es-ES"/>
+        </w:rPr>
+        <w:t>&gt;¿</w:t>
+      </w:r>
+      <w:proofErr w:type="gramEnd"/>
+      <w:r>
+        <w:rPr>
+          <w:rFonts w:ascii="Calibri" w:eastAsia="Times New Roman" w:hAnsi="Calibri" w:cs="Calibri"/>
+          <w:lang w:val="es-ES"/>
+        </w:rPr>
+        <w:t>Cuándo vas a visitar?&lt;i&gt;.”</w:t>
+      </w:r>
+    </w:p>
+    <w:p>
+      <w:pPr>
+        <w:spacing w:after="0" w:line="240" w:lineRule="auto"/>
+        <w:textAlignment w:val="center"/>
+        <w:rPr>
+          <w:rFonts w:ascii="Calibri" w:eastAsia="Times New Roman" w:hAnsi="Calibri" w:cs="Calibri"/>
+          <w:lang w:val="es-ES"/>
+        </w:rPr>
+      </w:pPr>
+    </w:p>
+    <w:p>
+      <w:pPr>
+        <w:spacing w:after="0" w:line="240" w:lineRule="auto"/>
+        <w:textAlignment w:val="center"/>
+        <w:rPr>
+          <w:rFonts w:ascii="Calibri" w:eastAsia="Times New Roman" w:hAnsi="Calibri" w:cs="Calibri"/>
+          <w:lang w:val="es-ES"/>
+        </w:rPr>
+      </w:pPr>
+      <w:r>
+        <w:rPr>
+          <w:rFonts w:ascii="Calibri" w:eastAsia="Times New Roman" w:hAnsi="Calibri" w:cs="Calibri"/>
+          <w:lang w:val="es-ES"/>
+        </w:rPr>
+        <w:t>“</w:t>
+      </w:r>
+      <w:proofErr w:type="spellStart"/>
+      <w:r>
+        <w:rPr>
+          <w:rFonts w:ascii="Calibri" w:eastAsia="Times New Roman" w:hAnsi="Calibri" w:cs="Calibri"/>
+          <w:lang w:val="es-ES"/>
+        </w:rPr>
+        <w:t>Oops</w:t>
+      </w:r>
+      <w:proofErr w:type="spellEnd"/>
+      <w:r>
+        <w:rPr>
+          <w:rFonts w:ascii="Calibri" w:eastAsia="Times New Roman" w:hAnsi="Calibri" w:cs="Calibri"/>
+          <w:lang w:val="es-ES"/>
+        </w:rPr>
+        <w:t>! &lt;i</w:t>
+      </w:r>
+      <w:proofErr w:type="gramStart"/>
+      <w:r>
+        <w:rPr>
+          <w:rFonts w:ascii="Calibri" w:eastAsia="Times New Roman" w:hAnsi="Calibri" w:cs="Calibri"/>
+          <w:lang w:val="es-ES"/>
+        </w:rPr>
+        <w:t>&gt;¿</w:t>
+      </w:r>
+      <w:proofErr w:type="gramEnd"/>
+      <w:r>
+        <w:rPr>
+          <w:rFonts w:ascii="Calibri" w:eastAsia="Times New Roman" w:hAnsi="Calibri" w:cs="Calibri"/>
+          <w:lang w:val="es-ES"/>
+        </w:rPr>
+        <w:t>Cuándo visitar</w:t>
       </w:r>
       <w:r>
         <w:rPr>
@@ -1070,7 +2659,71 @@
           <w:rFonts w:ascii="Calibri" w:eastAsia="Times New Roman" w:hAnsi="Calibri" w:cs="Calibri"/>
           <w:lang w:val="es-ES"/>
         </w:rPr>
-        <w:t>?&lt;i&gt; is the correct answer.”</w:t>
+        <w:t xml:space="preserve">?&lt;i&gt; </w:t>
+      </w:r>
+      <w:proofErr w:type="spellStart"/>
+      <w:r>
+        <w:rPr>
+          <w:rFonts w:ascii="Calibri" w:eastAsia="Times New Roman" w:hAnsi="Calibri" w:cs="Calibri"/>
+          <w:lang w:val="es-ES"/>
+        </w:rPr>
+        <w:t>is</w:t>
+      </w:r>
+      <w:proofErr w:type="spellEnd"/>
+      <w:r>
+        <w:rPr>
+          <w:rFonts w:ascii="Calibri" w:eastAsia="Times New Roman" w:hAnsi="Calibri" w:cs="Calibri"/>
+          <w:lang w:val="es-ES"/>
+        </w:rPr>
+        <w:t xml:space="preserve"> </w:t>
+      </w:r>
+      <w:proofErr w:type="spellStart"/>
+      <w:r>
+        <w:rPr>
+          <w:rFonts w:ascii="Calibri" w:eastAsia="Times New Roman" w:hAnsi="Calibri" w:cs="Calibri"/>
+          <w:lang w:val="es-ES"/>
+        </w:rPr>
+        <w:t>the</w:t>
+      </w:r>
+      <w:proofErr w:type="spellEnd"/>
+      <w:r>
+        <w:rPr>
+          <w:rFonts w:ascii="Calibri" w:eastAsia="Times New Roman" w:hAnsi="Calibri" w:cs="Calibri"/>
+          <w:lang w:val="es-ES"/>
+        </w:rPr>
+        <w:t xml:space="preserve"> </w:t>
+      </w:r>
+      <w:proofErr w:type="spellStart"/>
+      <w:r>
+        <w:rPr>
+          <w:rFonts w:ascii="Calibri" w:eastAsia="Times New Roman" w:hAnsi="Calibri" w:cs="Calibri"/>
+          <w:lang w:val="es-ES"/>
+        </w:rPr>
+        <w:t>correct</w:t>
+      </w:r>
+      <w:proofErr w:type="spellEnd"/>
+      <w:r>
+        <w:rPr>
+          <w:rFonts w:ascii="Calibri" w:eastAsia="Times New Roman" w:hAnsi="Calibri" w:cs="Calibri"/>
+          <w:lang w:val="es-ES"/>
+        </w:rPr>
+        <w:t xml:space="preserve"> </w:t>
+      </w:r>
+      <w:proofErr w:type="spellStart"/>
+      <w:r>
+        <w:rPr>
+          <w:rFonts w:ascii="Calibri" w:eastAsia="Times New Roman" w:hAnsi="Calibri" w:cs="Calibri"/>
+          <w:lang w:val="es-ES"/>
+        </w:rPr>
+        <w:t>answer</w:t>
+      </w:r>
+      <w:proofErr w:type="spellEnd"/>
+      <w:r>
+        <w:rPr>
+          <w:rFonts w:ascii="Calibri" w:eastAsia="Times New Roman" w:hAnsi="Calibri" w:cs="Calibri"/>
+          <w:lang w:val="es-ES"/>
+        </w:rPr>
+        <w:t>.”</w:t>
       </w:r>
     </w:p>
     <w:p>
@@ -2576,7 +4229,7 @@
 </file>
 
 <file path=customXml/itemProps1.xml><?xml version="1.0" encoding="utf-8"?>
-<ds:datastoreItem xmlns:ds="http://schemas.openxmlformats.org/officeDocument/2006/customXml" ds:itemID="{EB027173-5DB5-5543-88A9-597F5F2C2A8F}">
+<ds:datastoreItem xmlns:ds="http://schemas.openxmlformats.org/officeDocument/2006/customXml" ds:itemID="{969D3345-1D57-2443-8814-763EAAC9EBDD}">
   <ds:schemaRefs>
     <ds:schemaRef ds:uri="http://schemas.openxmlformats.org/officeDocument/2006/bibliography"/>
   </ds:schemaRefs>

</xml_diff>